<commit_message>
final diary version Tim
</commit_message>
<xml_diff>
--- a/Diary/Diary_Tim.docx
+++ b/Diary/Diary_Tim.docx
@@ -2,20 +2,54 @@
 <file path=word/document.xml><?xml version="1.0" encoding="utf-8"?>
 <w:document xmlns:wpc="http://schemas.microsoft.com/office/word/2010/wordprocessingCanvas" xmlns:cx="http://schemas.microsoft.com/office/drawing/2014/chartex" xmlns:cx1="http://schemas.microsoft.com/office/drawing/2015/9/8/chartex" xmlns:cx2="http://schemas.microsoft.com/office/drawing/2015/10/21/chartex" xmlns:cx3="http://schemas.microsoft.com/office/drawing/2016/5/9/chartex" xmlns:cx4="http://schemas.microsoft.com/office/drawing/2016/5/10/chartex" xmlns:cx5="http://schemas.microsoft.com/office/drawing/2016/5/11/chartex" xmlns:cx6="http://schemas.microsoft.com/office/drawing/2016/5/12/chartex" xmlns:cx7="http://schemas.microsoft.com/office/drawing/2016/5/13/chartex" xmlns:cx8="http://schemas.microsoft.com/office/drawing/2016/5/14/chartex" xmlns:mc="http://schemas.openxmlformats.org/markup-compatibility/2006" xmlns:aink="http://schemas.microsoft.com/office/drawing/2016/ink" xmlns:am3d="http://schemas.microsoft.com/office/drawing/2017/model3d" xmlns:o="urn:schemas-microsoft-com:office:office" xmlns:r="http://schemas.openxmlformats.org/officeDocument/2006/relationships" xmlns:m="http://schemas.openxmlformats.org/officeDocument/2006/math" xmlns:v="urn:schemas-microsoft-com:vml" xmlns:wp14="http://schemas.microsoft.com/office/word/2010/wordprocessingDrawing" xmlns:wp="http://schemas.openxmlformats.org/drawingml/2006/wordprocessingDrawing" xmlns:w10="urn:schemas-microsoft-com:office:word" xmlns:w="http://schemas.openxmlformats.org/wordprocessingml/2006/main" xmlns:w14="http://schemas.microsoft.com/office/word/2010/wordml" xmlns:w15="http://schemas.microsoft.com/office/word/2012/wordml" xmlns:w16cid="http://schemas.microsoft.com/office/word/2016/wordml/cid" xmlns:w16se="http://schemas.microsoft.com/office/word/2015/wordml/symex" xmlns:wpg="http://schemas.microsoft.com/office/word/2010/wordprocessingGroup" xmlns:wpi="http://schemas.microsoft.com/office/word/2010/wordprocessingInk" xmlns:wne="http://schemas.microsoft.com/office/word/2006/wordml" xmlns:wps="http://schemas.microsoft.com/office/word/2010/wordprocessingShape" mc:Ignorable="w14 w15 w16se w16cid wp14">
   <w:body>
+    <w:p>
+      <w:pPr>
+        <w:jc w:val="center"/>
+        <w:rPr>
+          <w:b/>
+          <w:sz w:val="36"/>
+          <w:szCs w:val="36"/>
+          <w:u w:val="single"/>
+        </w:rPr>
+      </w:pPr>
+      <w:proofErr w:type="spellStart"/>
+      <w:r>
+        <w:rPr>
+          <w:b/>
+          <w:sz w:val="36"/>
+          <w:szCs w:val="36"/>
+          <w:u w:val="single"/>
+        </w:rPr>
+        <w:t>GameDevDiary</w:t>
+      </w:r>
+      <w:proofErr w:type="spellEnd"/>
+      <w:r>
+        <w:rPr>
+          <w:b/>
+          <w:sz w:val="36"/>
+          <w:szCs w:val="36"/>
+          <w:u w:val="single"/>
+        </w:rPr>
+        <w:t xml:space="preserve"> - Tim</w:t>
+      </w:r>
+      <w:bookmarkStart w:id="0" w:name="_GoBack"/>
+      <w:bookmarkEnd w:id="0"/>
+    </w:p>
     <w:tbl>
       <w:tblPr>
         <w:tblStyle w:val="Tabellenraster"/>
-        <w:tblW w:w="0" w:type="auto"/>
+        <w:tblW w:w="10490" w:type="dxa"/>
+        <w:tblInd w:w="-714" w:type="dxa"/>
         <w:tblLook w:val="04A0" w:firstRow="1" w:lastRow="0" w:firstColumn="1" w:lastColumn="0" w:noHBand="0" w:noVBand="1"/>
       </w:tblPr>
       <w:tblGrid>
-        <w:gridCol w:w="1413"/>
-        <w:gridCol w:w="7649"/>
+        <w:gridCol w:w="1506"/>
+        <w:gridCol w:w="8984"/>
       </w:tblGrid>
       <w:tr>
         <w:tc>
           <w:tcPr>
-            <w:tcW w:w="1413" w:type="dxa"/>
+            <w:tcW w:w="1506" w:type="dxa"/>
           </w:tcPr>
           <w:p>
             <w:r>
@@ -25,7 +59,7 @@
         </w:tc>
         <w:tc>
           <w:tcPr>
-            <w:tcW w:w="7649" w:type="dxa"/>
+            <w:tcW w:w="8984" w:type="dxa"/>
           </w:tcPr>
           <w:p>
             <w:r>
@@ -37,17 +71,30 @@
       <w:tr>
         <w:tc>
           <w:tcPr>
-            <w:tcW w:w="1413" w:type="dxa"/>
+            <w:tcW w:w="1506" w:type="dxa"/>
           </w:tcPr>
           <w:p>
             <w:r>
               <w:t>25.04.2019</w:t>
             </w:r>
           </w:p>
-        </w:tc>
-        <w:tc>
-          <w:tcPr>
-            <w:tcW w:w="7649" w:type="dxa"/>
+          <w:p>
+            <w:pPr>
+              <w:rPr>
+                <w:b/>
+              </w:rPr>
+            </w:pPr>
+            <w:r>
+              <w:rPr>
+                <w:b/>
+              </w:rPr>
+              <w:t>SUMMARY</w:t>
+            </w:r>
+          </w:p>
+        </w:tc>
+        <w:tc>
+          <w:tcPr>
+            <w:tcW w:w="8984" w:type="dxa"/>
           </w:tcPr>
           <w:p>
             <w:pPr>
@@ -107,6 +154,39 @@
             </w:pPr>
             <w:r>
               <w:t>Cartoon-Character</w:t>
+            </w:r>
+          </w:p>
+          <w:p>
+            <w:pPr>
+              <w:pStyle w:val="Listenabsatz"/>
+              <w:numPr>
+                <w:ilvl w:val="2"/>
+                <w:numId w:val="1"/>
+              </w:numPr>
+              <w:rPr>
+                <w:strike/>
+              </w:rPr>
+            </w:pPr>
+            <w:r>
+              <w:rPr>
+                <w:strike/>
+              </w:rPr>
+              <w:t>Maybe multiple Characters to choose from</w:t>
+            </w:r>
+          </w:p>
+          <w:p>
+            <w:pPr>
+              <w:pStyle w:val="Listenabsatz"/>
+              <w:numPr>
+                <w:ilvl w:val="2"/>
+                <w:numId w:val="1"/>
+              </w:numPr>
+            </w:pPr>
+            <w:r>
+              <w:t xml:space="preserve">Single Character </w:t>
+            </w:r>
+            <w:r>
+              <w:t>with different weapons otherwise too many variables early on. (One Weapon for the start)</w:t>
             </w:r>
           </w:p>
         </w:tc>
@@ -114,234 +194,139 @@
       <w:tr>
         <w:tc>
           <w:tcPr>
-            <w:tcW w:w="1413" w:type="dxa"/>
-          </w:tcPr>
-          <w:p>
-            <w:r>
-              <w:t>02.05.2019</w:t>
-            </w:r>
-          </w:p>
-        </w:tc>
-        <w:tc>
-          <w:tcPr>
-            <w:tcW w:w="7649" w:type="dxa"/>
-          </w:tcPr>
-          <w:p>
-            <w:pPr>
-              <w:pStyle w:val="Listenabsatz"/>
-              <w:numPr>
-                <w:ilvl w:val="0"/>
-                <w:numId w:val="1"/>
-              </w:numPr>
-            </w:pPr>
-            <w:r>
-              <w:t>Included Character-models + animation</w:t>
-            </w:r>
-          </w:p>
-          <w:p>
-            <w:pPr>
-              <w:pStyle w:val="Listenabsatz"/>
-              <w:numPr>
-                <w:ilvl w:val="1"/>
-                <w:numId w:val="1"/>
-              </w:numPr>
-            </w:pPr>
-            <w:r>
-              <w:t>Focusing on Cartoon-</w:t>
-            </w:r>
-            <w:proofErr w:type="spellStart"/>
-            <w:r>
-              <w:t>Medival</w:t>
-            </w:r>
-            <w:proofErr w:type="spellEnd"/>
-            <w:r>
-              <w:t>-Theme</w:t>
-            </w:r>
-          </w:p>
-          <w:p>
-            <w:pPr>
-              <w:pStyle w:val="Listenabsatz"/>
-              <w:numPr>
-                <w:ilvl w:val="0"/>
-                <w:numId w:val="1"/>
-              </w:numPr>
-            </w:pPr>
-            <w:r>
-              <w:t>First simple character-control</w:t>
-            </w:r>
-            <w:r>
-              <w:t>:</w:t>
-            </w:r>
-          </w:p>
-          <w:p>
-            <w:pPr>
-              <w:pStyle w:val="Listenabsatz"/>
-              <w:numPr>
-                <w:ilvl w:val="1"/>
-                <w:numId w:val="1"/>
-              </w:numPr>
-            </w:pPr>
-            <w:r>
-              <w:t>Attack-button:</w:t>
-            </w:r>
-          </w:p>
-          <w:p>
-            <w:pPr>
-              <w:pStyle w:val="Listenabsatz"/>
-              <w:numPr>
-                <w:ilvl w:val="2"/>
-                <w:numId w:val="1"/>
-              </w:numPr>
-            </w:pPr>
-            <w:r>
-              <w:t>Kick if no weapon available: No Damage but knockdown</w:t>
-            </w:r>
-          </w:p>
-          <w:p>
-            <w:pPr>
-              <w:pStyle w:val="Listenabsatz"/>
-              <w:numPr>
-                <w:ilvl w:val="2"/>
-                <w:numId w:val="1"/>
-              </w:numPr>
-            </w:pPr>
-            <w:r>
-              <w:t>Attack if weapon is equipped: Weapon Damage</w:t>
-            </w:r>
-          </w:p>
-          <w:p>
-            <w:pPr>
-              <w:pStyle w:val="Listenabsatz"/>
-              <w:numPr>
-                <w:ilvl w:val="1"/>
-                <w:numId w:val="1"/>
-              </w:numPr>
-            </w:pPr>
-            <w:r>
-              <w:t xml:space="preserve">Taunt-button: </w:t>
-            </w:r>
-          </w:p>
-          <w:p>
-            <w:pPr>
-              <w:pStyle w:val="Listenabsatz"/>
-              <w:numPr>
-                <w:ilvl w:val="2"/>
-                <w:numId w:val="1"/>
-              </w:numPr>
-            </w:pPr>
-            <w:r>
-              <w:t>No game-effect</w:t>
-            </w:r>
-          </w:p>
-          <w:p>
-            <w:pPr>
-              <w:pStyle w:val="Listenabsatz"/>
-              <w:numPr>
-                <w:ilvl w:val="1"/>
-                <w:numId w:val="1"/>
-              </w:numPr>
-            </w:pPr>
-            <w:r>
-              <w:t>Weapon-Pickup-button:</w:t>
-            </w:r>
-          </w:p>
-          <w:p>
-            <w:pPr>
-              <w:pStyle w:val="Listenabsatz"/>
-              <w:numPr>
-                <w:ilvl w:val="2"/>
-                <w:numId w:val="1"/>
-              </w:numPr>
-            </w:pPr>
-            <w:r>
-              <w:t>Character picks up weapon</w:t>
-            </w:r>
-          </w:p>
-          <w:p>
-            <w:pPr>
-              <w:pStyle w:val="Listenabsatz"/>
-              <w:numPr>
-                <w:ilvl w:val="1"/>
-                <w:numId w:val="1"/>
-              </w:numPr>
-            </w:pPr>
-            <w:r>
-              <w:t>Block-button:</w:t>
-            </w:r>
-          </w:p>
-          <w:p>
-            <w:pPr>
-              <w:pStyle w:val="Listenabsatz"/>
-              <w:numPr>
-                <w:ilvl w:val="2"/>
-                <w:numId w:val="1"/>
-              </w:numPr>
-            </w:pPr>
-            <w:r>
-              <w:t>Blocks incoming attack if weapon is equipped:</w:t>
-            </w:r>
-          </w:p>
-          <w:p>
-            <w:pPr>
-              <w:pStyle w:val="Listenabsatz"/>
-              <w:numPr>
-                <w:ilvl w:val="3"/>
-                <w:numId w:val="1"/>
-              </w:numPr>
-            </w:pPr>
-            <w:r>
-              <w:t>Negates Damage completely</w:t>
-            </w:r>
-          </w:p>
-          <w:p>
-            <w:pPr>
-              <w:pStyle w:val="Listenabsatz"/>
-              <w:numPr>
-                <w:ilvl w:val="2"/>
-                <w:numId w:val="1"/>
-              </w:numPr>
-            </w:pPr>
-            <w:r>
-              <w:t>No function if no weapon is equipped</w:t>
-            </w:r>
-          </w:p>
-          <w:p>
-            <w:pPr>
-              <w:pStyle w:val="Listenabsatz"/>
-              <w:numPr>
-                <w:ilvl w:val="0"/>
-                <w:numId w:val="1"/>
-              </w:numPr>
-            </w:pPr>
-            <w:r>
-              <w:t>Fixed issues with animations that came up during testing. Mostly changing transitions between animation states and conditioning.</w:t>
-            </w:r>
-          </w:p>
-          <w:p>
-            <w:pPr>
-              <w:pStyle w:val="Listenabsatz"/>
-              <w:numPr>
-                <w:ilvl w:val="0"/>
-                <w:numId w:val="1"/>
-              </w:numPr>
-            </w:pPr>
-            <w:r>
-              <w:t>Fixed catapult but -&gt; Characters are thrown into the air when being hit</w:t>
-            </w:r>
-            <w:r>
-              <w:t xml:space="preserve">. </w:t>
-            </w:r>
-          </w:p>
-          <w:p>
-            <w:pPr>
-              <w:pStyle w:val="Listenabsatz"/>
-              <w:numPr>
-                <w:ilvl w:val="1"/>
-                <w:numId w:val="1"/>
-              </w:numPr>
-            </w:pPr>
-            <w:r>
-              <w:t>Fix: disable character movement on y-axis.</w:t>
+            <w:tcW w:w="1506" w:type="dxa"/>
+          </w:tcPr>
+          <w:p>
+            <w:r>
+              <w:t>28.04.2019</w:t>
+            </w:r>
+          </w:p>
+        </w:tc>
+        <w:tc>
+          <w:tcPr>
+            <w:tcW w:w="8984" w:type="dxa"/>
+          </w:tcPr>
+          <w:p>
+            <w:pPr>
+              <w:pStyle w:val="Listenabsatz"/>
+              <w:numPr>
+                <w:ilvl w:val="0"/>
+                <w:numId w:val="1"/>
+              </w:numPr>
+            </w:pPr>
+            <w:r>
+              <w:t>Looking for Character-Models:</w:t>
+            </w:r>
+          </w:p>
+          <w:p>
+            <w:pPr>
+              <w:pStyle w:val="Listenabsatz"/>
+              <w:numPr>
+                <w:ilvl w:val="1"/>
+                <w:numId w:val="1"/>
+              </w:numPr>
+            </w:pPr>
+            <w:r>
+              <w:t>Found Knight-Character:</w:t>
+            </w:r>
+          </w:p>
+          <w:p>
+            <w:pPr>
+              <w:pStyle w:val="Listenabsatz"/>
+              <w:numPr>
+                <w:ilvl w:val="1"/>
+                <w:numId w:val="1"/>
+              </w:numPr>
+            </w:pPr>
+            <w:hyperlink r:id="rId5" w:history="1">
+              <w:r>
+                <w:rPr>
+                  <w:rStyle w:val="Hyperlink"/>
+                </w:rPr>
+                <w:t>https://assetstore.unity.com/packages/3d/characters/humanoids/strong-knight-83586</w:t>
+              </w:r>
+            </w:hyperlink>
+          </w:p>
+          <w:p>
+            <w:pPr>
+              <w:pStyle w:val="Listenabsatz"/>
+              <w:numPr>
+                <w:ilvl w:val="1"/>
+                <w:numId w:val="1"/>
+              </w:numPr>
+            </w:pPr>
+            <w:r>
+              <w:t>Keep looking (Knight too realistic for Cartoon-Theme)</w:t>
+            </w:r>
+          </w:p>
+          <w:p>
+            <w:pPr>
+              <w:pStyle w:val="Listenabsatz"/>
+              <w:numPr>
+                <w:ilvl w:val="0"/>
+                <w:numId w:val="1"/>
+              </w:numPr>
+            </w:pPr>
+            <w:r>
+              <w:t>Found Some Animations:</w:t>
+            </w:r>
+          </w:p>
+          <w:p>
+            <w:pPr>
+              <w:pStyle w:val="Listenabsatz"/>
+              <w:numPr>
+                <w:ilvl w:val="1"/>
+                <w:numId w:val="1"/>
+              </w:numPr>
+            </w:pPr>
+            <w:hyperlink r:id="rId6" w:history="1">
+              <w:r>
+                <w:rPr>
+                  <w:rStyle w:val="Hyperlink"/>
+                </w:rPr>
+                <w:t>https://assetstore.unity.com/packages/3d/animations/warrior-pack-bundle-1-free-36405</w:t>
+              </w:r>
+            </w:hyperlink>
+          </w:p>
+          <w:p>
+            <w:pPr>
+              <w:pStyle w:val="Listenabsatz"/>
+              <w:numPr>
+                <w:ilvl w:val="1"/>
+                <w:numId w:val="1"/>
+              </w:numPr>
+            </w:pPr>
+            <w:hyperlink r:id="rId7" w:history="1">
+              <w:r>
+                <w:rPr>
+                  <w:rStyle w:val="Hyperlink"/>
+                </w:rPr>
+                <w:t>https://assetstore.unity.com/packages/3d/animations/fighter-pack-bundle-free-36286</w:t>
+              </w:r>
+            </w:hyperlink>
+          </w:p>
+          <w:p>
+            <w:pPr>
+              <w:pStyle w:val="Listenabsatz"/>
+              <w:numPr>
+                <w:ilvl w:val="1"/>
+                <w:numId w:val="1"/>
+              </w:numPr>
+            </w:pPr>
+            <w:r>
+              <w:t>Will Try to combine them with Character-Model tomorrow.</w:t>
+            </w:r>
+          </w:p>
+          <w:p>
+            <w:pPr>
+              <w:pStyle w:val="Listenabsatz"/>
+              <w:numPr>
+                <w:ilvl w:val="0"/>
+                <w:numId w:val="1"/>
+              </w:numPr>
+            </w:pPr>
+            <w:r>
+              <w:t>Creating basic scripts: Character-movement, Health-system, Game-Master etc.</w:t>
             </w:r>
           </w:p>
         </w:tc>
@@ -349,40 +334,242 @@
       <w:tr>
         <w:tc>
           <w:tcPr>
-            <w:tcW w:w="1413" w:type="dxa"/>
-          </w:tcPr>
-          <w:p>
-            <w:r>
-              <w:t>09.05.2019</w:t>
-            </w:r>
-          </w:p>
-        </w:tc>
-        <w:tc>
-          <w:tcPr>
-            <w:tcW w:w="7649" w:type="dxa"/>
-          </w:tcPr>
-          <w:p>
-            <w:pPr>
-              <w:pStyle w:val="Listenabsatz"/>
-              <w:numPr>
-                <w:ilvl w:val="0"/>
-                <w:numId w:val="2"/>
-              </w:numPr>
-            </w:pPr>
-            <w:r>
-              <w:t>Added animation-based events to allow for better attack-functions.</w:t>
-            </w:r>
-          </w:p>
-          <w:p>
-            <w:pPr>
-              <w:pStyle w:val="Listenabsatz"/>
-              <w:numPr>
-                <w:ilvl w:val="0"/>
-                <w:numId w:val="2"/>
-              </w:numPr>
-            </w:pPr>
-            <w:r>
-              <w:t>Added stamina-system to give players another resource to handle and make the game more dynamic.</w:t>
+            <w:tcW w:w="1506" w:type="dxa"/>
+          </w:tcPr>
+          <w:p>
+            <w:r>
+              <w:t>29.04.2019</w:t>
+            </w:r>
+          </w:p>
+        </w:tc>
+        <w:tc>
+          <w:tcPr>
+            <w:tcW w:w="8984" w:type="dxa"/>
+          </w:tcPr>
+          <w:p>
+            <w:pPr>
+              <w:pStyle w:val="Listenabsatz"/>
+              <w:numPr>
+                <w:ilvl w:val="0"/>
+                <w:numId w:val="1"/>
+              </w:numPr>
+            </w:pPr>
+            <w:r>
+              <w:t>Knight-Model behaves weird when animated with warrior-pack-animations</w:t>
+            </w:r>
+          </w:p>
+          <w:p>
+            <w:pPr>
+              <w:pStyle w:val="Listenabsatz"/>
+              <w:numPr>
+                <w:ilvl w:val="1"/>
+                <w:numId w:val="1"/>
+              </w:numPr>
+            </w:pPr>
+            <w:r>
+              <w:t xml:space="preserve">Found the reason </w:t>
+            </w:r>
+            <w:r>
+              <w:sym w:font="Wingdings" w:char="F0E0"/>
+            </w:r>
+            <w:r>
+              <w:t xml:space="preserve"> Warrior pack animations only work with warrior-pack-models</w:t>
+            </w:r>
+          </w:p>
+          <w:p>
+            <w:pPr>
+              <w:pStyle w:val="Listenabsatz"/>
+              <w:numPr>
+                <w:ilvl w:val="1"/>
+                <w:numId w:val="1"/>
+              </w:numPr>
+            </w:pPr>
+            <w:r>
+              <w:t>Maybe keep Warrior-pack and give player character-choice</w:t>
+            </w:r>
+          </w:p>
+          <w:p>
+            <w:pPr>
+              <w:pStyle w:val="Listenabsatz"/>
+              <w:numPr>
+                <w:ilvl w:val="0"/>
+                <w:numId w:val="1"/>
+              </w:numPr>
+            </w:pPr>
+            <w:r>
+              <w:t>Found new Fight-Animation:</w:t>
+            </w:r>
+          </w:p>
+          <w:p>
+            <w:pPr>
+              <w:pStyle w:val="Listenabsatz"/>
+              <w:numPr>
+                <w:ilvl w:val="1"/>
+                <w:numId w:val="1"/>
+              </w:numPr>
+            </w:pPr>
+            <w:hyperlink r:id="rId8" w:history="1">
+              <w:r>
+                <w:rPr>
+                  <w:rStyle w:val="Hyperlink"/>
+                </w:rPr>
+                <w:t>https://assetstore.unity.com/packages/3d/animations/melee-axe-pack-35320</w:t>
+              </w:r>
+            </w:hyperlink>
+          </w:p>
+          <w:p>
+            <w:pPr>
+              <w:pStyle w:val="Listenabsatz"/>
+              <w:numPr>
+                <w:ilvl w:val="0"/>
+                <w:numId w:val="1"/>
+              </w:numPr>
+            </w:pPr>
+            <w:r>
+              <w:t>Also want to try Animations from MMORPG-</w:t>
+            </w:r>
+            <w:r>
+              <w:t>Assets (private Asset-Library):</w:t>
+            </w:r>
+          </w:p>
+          <w:p>
+            <w:pPr>
+              <w:pStyle w:val="Listenabsatz"/>
+              <w:numPr>
+                <w:ilvl w:val="1"/>
+                <w:numId w:val="1"/>
+              </w:numPr>
+              <w:rPr>
+                <w:strike/>
+              </w:rPr>
+            </w:pPr>
+            <w:hyperlink r:id="rId9" w:history="1">
+              <w:r>
+                <w:rPr>
+                  <w:rStyle w:val="Hyperlink"/>
+                  <w:strike/>
+                </w:rPr>
+                <w:t>https://assetstore.unity.com/packages/templates/systems/ummorpg-51212</w:t>
+              </w:r>
+            </w:hyperlink>
+          </w:p>
+          <w:p>
+            <w:pPr>
+              <w:pStyle w:val="Listenabsatz"/>
+              <w:numPr>
+                <w:ilvl w:val="1"/>
+                <w:numId w:val="1"/>
+              </w:numPr>
+            </w:pPr>
+            <w:r>
+              <w:t xml:space="preserve">No MMORPG-Animations </w:t>
+            </w:r>
+            <w:r>
+              <w:sym w:font="Wingdings" w:char="F0E0"/>
+            </w:r>
+            <w:r>
+              <w:t xml:space="preserve"> Way too blocky</w:t>
+            </w:r>
+          </w:p>
+          <w:p>
+            <w:pPr>
+              <w:pStyle w:val="Listenabsatz"/>
+              <w:numPr>
+                <w:ilvl w:val="0"/>
+                <w:numId w:val="1"/>
+              </w:numPr>
+            </w:pPr>
+            <w:r>
+              <w:t xml:space="preserve">Jerry (former peer, working in </w:t>
+            </w:r>
+            <w:proofErr w:type="spellStart"/>
+            <w:r>
+              <w:t>gamestudio</w:t>
+            </w:r>
+            <w:proofErr w:type="spellEnd"/>
+            <w:r>
+              <w:t>) mentioned OOTII-Assets</w:t>
+            </w:r>
+          </w:p>
+          <w:p>
+            <w:pPr>
+              <w:pStyle w:val="Listenabsatz"/>
+              <w:numPr>
+                <w:ilvl w:val="1"/>
+                <w:numId w:val="1"/>
+              </w:numPr>
+            </w:pPr>
+            <w:r>
+              <w:t xml:space="preserve">OOTII-Assets do look good: </w:t>
+            </w:r>
+            <w:hyperlink r:id="rId10" w:history="1">
+              <w:r>
+                <w:rPr>
+                  <w:rStyle w:val="Hyperlink"/>
+                </w:rPr>
+                <w:t>https://assetstore.unity.com/publishers/4934</w:t>
+              </w:r>
+            </w:hyperlink>
+          </w:p>
+          <w:p>
+            <w:pPr>
+              <w:pStyle w:val="Listenabsatz"/>
+              <w:numPr>
+                <w:ilvl w:val="1"/>
+                <w:numId w:val="1"/>
+              </w:numPr>
+            </w:pPr>
+            <w:r>
+              <w:t>But too expensive for Prototype :/</w:t>
+            </w:r>
+          </w:p>
+          <w:p>
+            <w:pPr>
+              <w:pStyle w:val="Listenabsatz"/>
+              <w:numPr>
+                <w:ilvl w:val="0"/>
+                <w:numId w:val="1"/>
+              </w:numPr>
+            </w:pPr>
+            <w:r>
+              <w:t>Found nice-looking Unarmed-Animations:</w:t>
+            </w:r>
+          </w:p>
+          <w:p>
+            <w:pPr>
+              <w:pStyle w:val="Listenabsatz"/>
+              <w:numPr>
+                <w:ilvl w:val="1"/>
+                <w:numId w:val="1"/>
+              </w:numPr>
+            </w:pPr>
+            <w:hyperlink r:id="rId11" w:history="1">
+              <w:r>
+                <w:rPr>
+                  <w:rStyle w:val="Hyperlink"/>
+                </w:rPr>
+                <w:t>https://assetstore.unity.com/packages/3d/animations/fighting-motions-vol-1-76699</w:t>
+              </w:r>
+            </w:hyperlink>
+          </w:p>
+          <w:p>
+            <w:pPr>
+              <w:pStyle w:val="Listenabsatz"/>
+              <w:numPr>
+                <w:ilvl w:val="1"/>
+                <w:numId w:val="1"/>
+              </w:numPr>
+            </w:pPr>
+            <w:r>
+              <w:t xml:space="preserve">In Combination with Melee-Axe-Pack </w:t>
+            </w:r>
+            <w:proofErr w:type="gramStart"/>
+            <w:r>
+              <w:t>pretty solid</w:t>
+            </w:r>
+            <w:proofErr w:type="gramEnd"/>
+            <w:r>
+              <w:t xml:space="preserve"> animation-collection</w:t>
             </w:r>
           </w:p>
         </w:tc>
@@ -390,99 +577,205 @@
       <w:tr>
         <w:tc>
           <w:tcPr>
-            <w:tcW w:w="1413" w:type="dxa"/>
-          </w:tcPr>
-          <w:p>
-            <w:r>
-              <w:t>16.05.2019</w:t>
-            </w:r>
-          </w:p>
-        </w:tc>
-        <w:tc>
-          <w:tcPr>
-            <w:tcW w:w="7649" w:type="dxa"/>
-          </w:tcPr>
-          <w:p>
-            <w:pPr>
-              <w:pStyle w:val="Listenabsatz"/>
-              <w:numPr>
-                <w:ilvl w:val="0"/>
-                <w:numId w:val="3"/>
-              </w:numPr>
-            </w:pPr>
-            <w:r>
-              <w:t>Overhauled Animation for bumping into wall:</w:t>
-            </w:r>
-          </w:p>
-          <w:p>
-            <w:pPr>
-              <w:pStyle w:val="Listenabsatz"/>
-              <w:numPr>
-                <w:ilvl w:val="1"/>
-                <w:numId w:val="3"/>
-              </w:numPr>
-            </w:pPr>
-            <w:r>
-              <w:t xml:space="preserve">Created new animation based on knockdown and </w:t>
+            <w:tcW w:w="1506" w:type="dxa"/>
+          </w:tcPr>
+          <w:p>
+            <w:r>
+              <w:t>30.04.2019</w:t>
+            </w:r>
+          </w:p>
+        </w:tc>
+        <w:tc>
+          <w:tcPr>
+            <w:tcW w:w="8984" w:type="dxa"/>
+          </w:tcPr>
+          <w:p>
+            <w:pPr>
+              <w:pStyle w:val="Listenabsatz"/>
+              <w:numPr>
+                <w:ilvl w:val="0"/>
+                <w:numId w:val="1"/>
+              </w:numPr>
+            </w:pPr>
+            <w:r>
+              <w:t>Found Cartoon-Like-Model with axe:</w:t>
+            </w:r>
+          </w:p>
+          <w:p>
+            <w:pPr>
+              <w:pStyle w:val="Listenabsatz"/>
+              <w:numPr>
+                <w:ilvl w:val="1"/>
+                <w:numId w:val="1"/>
+              </w:numPr>
+            </w:pPr>
+            <w:hyperlink r:id="rId12" w:history="1">
+              <w:r>
+                <w:rPr>
+                  <w:rStyle w:val="Hyperlink"/>
+                </w:rPr>
+                <w:t>https://assetstore.unity.com/packages/3d/characters/humanoids/barbarian-warrior-75519</w:t>
+              </w:r>
+            </w:hyperlink>
+          </w:p>
+          <w:p>
+            <w:pPr>
+              <w:pStyle w:val="Listenabsatz"/>
+              <w:numPr>
+                <w:ilvl w:val="0"/>
+                <w:numId w:val="1"/>
+              </w:numPr>
+            </w:pPr>
+            <w:r>
+              <w:t>Also found second version of knight:</w:t>
+            </w:r>
+          </w:p>
+          <w:p>
+            <w:pPr>
+              <w:pStyle w:val="Listenabsatz"/>
+              <w:numPr>
+                <w:ilvl w:val="1"/>
+                <w:numId w:val="1"/>
+              </w:numPr>
+            </w:pPr>
+            <w:hyperlink r:id="rId13" w:history="1">
+              <w:r>
+                <w:rPr>
+                  <w:rStyle w:val="Hyperlink"/>
+                </w:rPr>
+                <w:t>https://assetstore.unity.com/packages/3d/characters/humanoids/strong-knight-2-144018</w:t>
+              </w:r>
+            </w:hyperlink>
+          </w:p>
+          <w:p>
+            <w:pPr>
+              <w:pStyle w:val="Listenabsatz"/>
+              <w:numPr>
+                <w:ilvl w:val="1"/>
+                <w:numId w:val="1"/>
+              </w:numPr>
+            </w:pPr>
+            <w:r>
+              <w:t>Could be used to differentiate between players</w:t>
+            </w:r>
+          </w:p>
+          <w:p>
+            <w:pPr>
+              <w:pStyle w:val="Listenabsatz"/>
+              <w:numPr>
+                <w:ilvl w:val="0"/>
+                <w:numId w:val="1"/>
+              </w:numPr>
+            </w:pPr>
+            <w:r>
+              <w:t>Found perfect Model, even with run, hit and idle animation:</w:t>
+            </w:r>
+          </w:p>
+          <w:p>
+            <w:pPr>
+              <w:pStyle w:val="Listenabsatz"/>
+              <w:numPr>
+                <w:ilvl w:val="1"/>
+                <w:numId w:val="1"/>
+              </w:numPr>
+            </w:pPr>
+            <w:hyperlink r:id="rId14" w:history="1">
+              <w:r>
+                <w:rPr>
+                  <w:rStyle w:val="Hyperlink"/>
+                </w:rPr>
+                <w:t>https://assetstore.unity.com/packages/3d/characters/toony-tiny-rts-demo-141705</w:t>
+              </w:r>
+            </w:hyperlink>
+          </w:p>
+          <w:p>
+            <w:pPr>
+              <w:pStyle w:val="Listenabsatz"/>
+              <w:numPr>
+                <w:ilvl w:val="1"/>
+                <w:numId w:val="1"/>
+              </w:numPr>
+            </w:pPr>
+            <w:r>
+              <w:t>Hopefully compatible with other animations</w:t>
+            </w:r>
+          </w:p>
+          <w:p>
+            <w:pPr>
+              <w:pStyle w:val="Listenabsatz"/>
+              <w:numPr>
+                <w:ilvl w:val="0"/>
+                <w:numId w:val="1"/>
+              </w:numPr>
+            </w:pPr>
+            <w:r>
+              <w:t xml:space="preserve">Starting to map controller input: </w:t>
+            </w:r>
+          </w:p>
+          <w:p>
+            <w:pPr>
+              <w:pStyle w:val="Listenabsatz"/>
+              <w:numPr>
+                <w:ilvl w:val="1"/>
+                <w:numId w:val="1"/>
+              </w:numPr>
+            </w:pPr>
+            <w:r>
+              <w:t xml:space="preserve">Attack, Taunt, </w:t>
             </w:r>
             <w:proofErr w:type="spellStart"/>
             <w:r>
-              <w:t>standup</w:t>
+              <w:t>PickUp</w:t>
             </w:r>
             <w:proofErr w:type="spellEnd"/>
             <w:r>
-              <w:t>-animation</w:t>
-            </w:r>
-          </w:p>
-          <w:p>
-            <w:pPr>
-              <w:pStyle w:val="Listenabsatz"/>
-              <w:numPr>
-                <w:ilvl w:val="0"/>
-                <w:numId w:val="3"/>
-              </w:numPr>
-            </w:pPr>
-            <w:r>
-              <w:t>Editing of all used animations to meet 260ms requirement given by Jonas</w:t>
-            </w:r>
-          </w:p>
-          <w:p>
-            <w:pPr>
-              <w:pStyle w:val="Listenabsatz"/>
-              <w:numPr>
-                <w:ilvl w:val="0"/>
-                <w:numId w:val="3"/>
-              </w:numPr>
-            </w:pPr>
-            <w:r>
-              <w:t>A</w:t>
-            </w:r>
-            <w:r>
-              <w:t>cceleration based movement</w:t>
-            </w:r>
-          </w:p>
-          <w:p>
-            <w:pPr>
-              <w:pStyle w:val="Listenabsatz"/>
-              <w:numPr>
-                <w:ilvl w:val="1"/>
-                <w:numId w:val="3"/>
-              </w:numPr>
-            </w:pPr>
-            <w:r>
-              <w:t>Result was constant sliding of character.</w:t>
-            </w:r>
-          </w:p>
-          <w:p>
-            <w:pPr>
-              <w:pStyle w:val="Listenabsatz"/>
-              <w:numPr>
-                <w:ilvl w:val="1"/>
-                <w:numId w:val="3"/>
-              </w:numPr>
-            </w:pPr>
-            <w:r>
-              <w:t>Feature removed again.</w:t>
+              <w:t xml:space="preserve"> &amp; Block.</w:t>
+            </w:r>
+          </w:p>
+          <w:p>
+            <w:pPr>
+              <w:pStyle w:val="Listenabsatz"/>
+              <w:numPr>
+                <w:ilvl w:val="2"/>
+                <w:numId w:val="1"/>
+              </w:numPr>
+            </w:pPr>
+            <w:r>
+              <w:lastRenderedPageBreak/>
+              <w:t>(Does Taunt need a function besides animation?)</w:t>
+            </w:r>
+          </w:p>
+          <w:p>
+            <w:pPr>
+              <w:pStyle w:val="Listenabsatz"/>
+              <w:numPr>
+                <w:ilvl w:val="1"/>
+                <w:numId w:val="1"/>
+              </w:numPr>
+            </w:pPr>
+            <w:r>
+              <w:rPr>
+                <w:color w:val="FF0000"/>
+              </w:rPr>
+              <w:t>BUG</w:t>
+            </w:r>
+            <w:r>
+              <w:t>:</w:t>
+            </w:r>
+            <w:r>
+              <w:t xml:space="preserve"> Character goes flying if hit by weapon.</w:t>
+            </w:r>
+          </w:p>
+          <w:p>
+            <w:pPr>
+              <w:pStyle w:val="Listenabsatz"/>
+              <w:numPr>
+                <w:ilvl w:val="0"/>
+                <w:numId w:val="1"/>
+              </w:numPr>
+            </w:pPr>
+            <w:r>
+              <w:t>Animations play twice sometimes, need to fix this.</w:t>
             </w:r>
           </w:p>
         </w:tc>
@@ -490,40 +783,110 @@
       <w:tr>
         <w:tc>
           <w:tcPr>
-            <w:tcW w:w="1413" w:type="dxa"/>
-          </w:tcPr>
-          <w:p>
-            <w:r>
-              <w:t>23.05.2019</w:t>
-            </w:r>
-          </w:p>
-        </w:tc>
-        <w:tc>
-          <w:tcPr>
-            <w:tcW w:w="7649" w:type="dxa"/>
-          </w:tcPr>
-          <w:p>
-            <w:pPr>
-              <w:pStyle w:val="Listenabsatz"/>
-              <w:numPr>
-                <w:ilvl w:val="0"/>
-                <w:numId w:val="4"/>
-              </w:numPr>
-            </w:pPr>
-            <w:r>
-              <w:t>Added new weapon models: branch, dagger, maul</w:t>
-            </w:r>
-          </w:p>
-          <w:p>
-            <w:pPr>
-              <w:pStyle w:val="Listenabsatz"/>
-              <w:numPr>
-                <w:ilvl w:val="0"/>
-                <w:numId w:val="4"/>
-              </w:numPr>
-            </w:pPr>
-            <w:r>
-              <w:t>Added smooth rotation of character</w:t>
+            <w:tcW w:w="1506" w:type="dxa"/>
+          </w:tcPr>
+          <w:p>
+            <w:r>
+              <w:lastRenderedPageBreak/>
+              <w:t>31.04.2019</w:t>
+            </w:r>
+          </w:p>
+        </w:tc>
+        <w:tc>
+          <w:tcPr>
+            <w:tcW w:w="8984" w:type="dxa"/>
+          </w:tcPr>
+          <w:p>
+            <w:pPr>
+              <w:pStyle w:val="Listenabsatz"/>
+              <w:numPr>
+                <w:ilvl w:val="0"/>
+                <w:numId w:val="1"/>
+              </w:numPr>
+            </w:pPr>
+            <w:r>
+              <w:t>Change button-mapping:</w:t>
+            </w:r>
+          </w:p>
+          <w:p>
+            <w:pPr>
+              <w:pStyle w:val="Listenabsatz"/>
+              <w:numPr>
+                <w:ilvl w:val="1"/>
+                <w:numId w:val="1"/>
+              </w:numPr>
+            </w:pPr>
+            <w:r>
+              <w:t>Kicking and attacking now one button, kick if no weapon equipped, attack if weapon equipped.</w:t>
+            </w:r>
+          </w:p>
+          <w:p>
+            <w:pPr>
+              <w:pStyle w:val="Listenabsatz"/>
+              <w:numPr>
+                <w:ilvl w:val="1"/>
+                <w:numId w:val="1"/>
+              </w:numPr>
+            </w:pPr>
+            <w:r>
+              <w:t xml:space="preserve">No drop weapon button </w:t>
+            </w:r>
+            <w:r>
+              <w:sym w:font="Wingdings" w:char="F0E0"/>
+            </w:r>
+            <w:r>
+              <w:t xml:space="preserve"> Same button as pick-up</w:t>
+            </w:r>
+          </w:p>
+          <w:p>
+            <w:pPr>
+              <w:pStyle w:val="Listenabsatz"/>
+              <w:numPr>
+                <w:ilvl w:val="2"/>
+                <w:numId w:val="1"/>
+              </w:numPr>
+            </w:pPr>
+            <w:r>
+              <w:t>But now: no need one type of weapon and kick does no damage</w:t>
+            </w:r>
+          </w:p>
+          <w:p>
+            <w:pPr>
+              <w:pStyle w:val="Listenabsatz"/>
+              <w:numPr>
+                <w:ilvl w:val="2"/>
+                <w:numId w:val="1"/>
+              </w:numPr>
+            </w:pPr>
+            <w:r>
+              <w:t>Maybe weapon-drop if attack is blocked?</w:t>
+            </w:r>
+          </w:p>
+          <w:p>
+            <w:pPr>
+              <w:pStyle w:val="Listenabsatz"/>
+              <w:numPr>
+                <w:ilvl w:val="0"/>
+                <w:numId w:val="1"/>
+              </w:numPr>
+            </w:pPr>
+            <w:r>
+              <w:t xml:space="preserve">Fixed Catapult-bug: </w:t>
+            </w:r>
+            <w:r>
+              <w:t>no movement on y-axis allowed (not pretty but works)</w:t>
+            </w:r>
+          </w:p>
+          <w:p>
+            <w:pPr>
+              <w:pStyle w:val="Listenabsatz"/>
+              <w:numPr>
+                <w:ilvl w:val="0"/>
+                <w:numId w:val="1"/>
+              </w:numPr>
+            </w:pPr>
+            <w:r>
+              <w:t>Also Fixed animation-replay: Try and Error with the animation-state-transitions</w:t>
             </w:r>
           </w:p>
         </w:tc>
@@ -531,35 +894,2167 @@
       <w:tr>
         <w:tc>
           <w:tcPr>
-            <w:tcW w:w="1413" w:type="dxa"/>
-          </w:tcPr>
-          <w:p>
-            <w:r>
-              <w:t>30.05.2019</w:t>
-            </w:r>
-          </w:p>
-        </w:tc>
-        <w:tc>
-          <w:tcPr>
-            <w:tcW w:w="7649" w:type="dxa"/>
-          </w:tcPr>
-          <w:p/>
+            <w:tcW w:w="1506" w:type="dxa"/>
+          </w:tcPr>
+          <w:p>
+            <w:r>
+              <w:t>02.05.2019</w:t>
+            </w:r>
+            <w:r>
+              <w:br/>
+            </w:r>
+            <w:r>
+              <w:rPr>
+                <w:b/>
+              </w:rPr>
+              <w:t>SUMMARY</w:t>
+            </w:r>
+          </w:p>
+        </w:tc>
+        <w:tc>
+          <w:tcPr>
+            <w:tcW w:w="8984" w:type="dxa"/>
+          </w:tcPr>
+          <w:p>
+            <w:pPr>
+              <w:pStyle w:val="Listenabsatz"/>
+              <w:numPr>
+                <w:ilvl w:val="0"/>
+                <w:numId w:val="1"/>
+              </w:numPr>
+            </w:pPr>
+            <w:r>
+              <w:t>Included Character-models + animation</w:t>
+            </w:r>
+          </w:p>
+          <w:p>
+            <w:pPr>
+              <w:pStyle w:val="Listenabsatz"/>
+              <w:numPr>
+                <w:ilvl w:val="1"/>
+                <w:numId w:val="1"/>
+              </w:numPr>
+            </w:pPr>
+            <w:r>
+              <w:t>Focusing on Cartoon-</w:t>
+            </w:r>
+            <w:proofErr w:type="spellStart"/>
+            <w:r>
+              <w:t>Medival</w:t>
+            </w:r>
+            <w:proofErr w:type="spellEnd"/>
+            <w:r>
+              <w:t>-Theme</w:t>
+            </w:r>
+          </w:p>
+          <w:p>
+            <w:pPr>
+              <w:pStyle w:val="Listenabsatz"/>
+              <w:numPr>
+                <w:ilvl w:val="1"/>
+                <w:numId w:val="1"/>
+              </w:numPr>
+            </w:pPr>
+            <w:r>
+              <w:t>List of Assets used:</w:t>
+            </w:r>
+          </w:p>
+          <w:p>
+            <w:pPr>
+              <w:pStyle w:val="Listenabsatz"/>
+              <w:numPr>
+                <w:ilvl w:val="2"/>
+                <w:numId w:val="1"/>
+              </w:numPr>
+            </w:pPr>
+            <w:hyperlink r:id="rId15" w:history="1">
+              <w:r>
+                <w:rPr>
+                  <w:rStyle w:val="Hyperlink"/>
+                </w:rPr>
+                <w:t>https://assetstore.unity.com/packages/3d/animations/melee-axe-pack-35320</w:t>
+              </w:r>
+            </w:hyperlink>
+          </w:p>
+          <w:p>
+            <w:pPr>
+              <w:pStyle w:val="Listenabsatz"/>
+              <w:numPr>
+                <w:ilvl w:val="2"/>
+                <w:numId w:val="1"/>
+              </w:numPr>
+            </w:pPr>
+            <w:hyperlink r:id="rId16" w:history="1">
+              <w:r>
+                <w:rPr>
+                  <w:rStyle w:val="Hyperlink"/>
+                </w:rPr>
+                <w:t>https://assetstore.unity.com/packages/3d/animations/fighting-motions-vol-1-76699</w:t>
+              </w:r>
+            </w:hyperlink>
+          </w:p>
+          <w:p>
+            <w:pPr>
+              <w:pStyle w:val="Listenabsatz"/>
+              <w:numPr>
+                <w:ilvl w:val="2"/>
+                <w:numId w:val="1"/>
+              </w:numPr>
+            </w:pPr>
+            <w:hyperlink r:id="rId17" w:history="1">
+              <w:r>
+                <w:rPr>
+                  <w:rStyle w:val="Hyperlink"/>
+                </w:rPr>
+                <w:t>https://assetstore.unity.com/packages/3d/characters/toony-tiny-rts-demo-141705</w:t>
+              </w:r>
+            </w:hyperlink>
+          </w:p>
+          <w:p>
+            <w:pPr>
+              <w:pStyle w:val="Listenabsatz"/>
+              <w:numPr>
+                <w:ilvl w:val="0"/>
+                <w:numId w:val="1"/>
+              </w:numPr>
+            </w:pPr>
+            <w:r>
+              <w:t>First simple character-control</w:t>
+            </w:r>
+            <w:r>
+              <w:t>:</w:t>
+            </w:r>
+          </w:p>
+          <w:p>
+            <w:pPr>
+              <w:pStyle w:val="Listenabsatz"/>
+              <w:numPr>
+                <w:ilvl w:val="1"/>
+                <w:numId w:val="1"/>
+              </w:numPr>
+            </w:pPr>
+            <w:r>
+              <w:t>Attack-button:</w:t>
+            </w:r>
+          </w:p>
+          <w:p>
+            <w:pPr>
+              <w:pStyle w:val="Listenabsatz"/>
+              <w:numPr>
+                <w:ilvl w:val="2"/>
+                <w:numId w:val="1"/>
+              </w:numPr>
+            </w:pPr>
+            <w:r>
+              <w:t>Kick if no weapon available: No Damage but knockdown</w:t>
+            </w:r>
+          </w:p>
+          <w:p>
+            <w:pPr>
+              <w:pStyle w:val="Listenabsatz"/>
+              <w:numPr>
+                <w:ilvl w:val="2"/>
+                <w:numId w:val="1"/>
+              </w:numPr>
+            </w:pPr>
+            <w:r>
+              <w:t>Attack if weapon is equipped: Weapon Damage</w:t>
+            </w:r>
+          </w:p>
+          <w:p>
+            <w:pPr>
+              <w:pStyle w:val="Listenabsatz"/>
+              <w:numPr>
+                <w:ilvl w:val="1"/>
+                <w:numId w:val="1"/>
+              </w:numPr>
+            </w:pPr>
+            <w:r>
+              <w:t xml:space="preserve">Taunt-button: </w:t>
+            </w:r>
+          </w:p>
+          <w:p>
+            <w:pPr>
+              <w:pStyle w:val="Listenabsatz"/>
+              <w:numPr>
+                <w:ilvl w:val="2"/>
+                <w:numId w:val="1"/>
+              </w:numPr>
+            </w:pPr>
+            <w:r>
+              <w:t>No game-effect</w:t>
+            </w:r>
+          </w:p>
+          <w:p>
+            <w:pPr>
+              <w:pStyle w:val="Listenabsatz"/>
+              <w:numPr>
+                <w:ilvl w:val="1"/>
+                <w:numId w:val="1"/>
+              </w:numPr>
+            </w:pPr>
+            <w:r>
+              <w:t>Weapon-Pickup-button:</w:t>
+            </w:r>
+          </w:p>
+          <w:p>
+            <w:pPr>
+              <w:pStyle w:val="Listenabsatz"/>
+              <w:numPr>
+                <w:ilvl w:val="2"/>
+                <w:numId w:val="1"/>
+              </w:numPr>
+            </w:pPr>
+            <w:r>
+              <w:t>Character picks up weapon</w:t>
+            </w:r>
+          </w:p>
+          <w:p>
+            <w:pPr>
+              <w:pStyle w:val="Listenabsatz"/>
+              <w:numPr>
+                <w:ilvl w:val="1"/>
+                <w:numId w:val="1"/>
+              </w:numPr>
+            </w:pPr>
+            <w:r>
+              <w:t>Block-button:</w:t>
+            </w:r>
+          </w:p>
+          <w:p>
+            <w:pPr>
+              <w:pStyle w:val="Listenabsatz"/>
+              <w:numPr>
+                <w:ilvl w:val="2"/>
+                <w:numId w:val="1"/>
+              </w:numPr>
+            </w:pPr>
+            <w:r>
+              <w:t>Blocks incoming attack if weapon is equipped:</w:t>
+            </w:r>
+          </w:p>
+          <w:p>
+            <w:pPr>
+              <w:pStyle w:val="Listenabsatz"/>
+              <w:numPr>
+                <w:ilvl w:val="3"/>
+                <w:numId w:val="1"/>
+              </w:numPr>
+            </w:pPr>
+            <w:r>
+              <w:t>Negates Damage completely</w:t>
+            </w:r>
+          </w:p>
+          <w:p>
+            <w:pPr>
+              <w:pStyle w:val="Listenabsatz"/>
+              <w:numPr>
+                <w:ilvl w:val="2"/>
+                <w:numId w:val="1"/>
+              </w:numPr>
+            </w:pPr>
+            <w:r>
+              <w:t>No function if no weapon is equipped</w:t>
+            </w:r>
+          </w:p>
+          <w:p>
+            <w:pPr>
+              <w:pStyle w:val="Listenabsatz"/>
+              <w:numPr>
+                <w:ilvl w:val="0"/>
+                <w:numId w:val="1"/>
+              </w:numPr>
+            </w:pPr>
+            <w:r>
+              <w:t>Creation of necessary scripts: Character-Controller, Health-System, Game-Master etc.</w:t>
+            </w:r>
+          </w:p>
+          <w:p>
+            <w:pPr>
+              <w:pStyle w:val="Listenabsatz"/>
+              <w:numPr>
+                <w:ilvl w:val="0"/>
+                <w:numId w:val="1"/>
+              </w:numPr>
+            </w:pPr>
+            <w:r>
+              <w:t>Fixed issues with animations that came up during testing. Mostly changing transitions between animation states and conditioning.</w:t>
+            </w:r>
+          </w:p>
+          <w:p>
+            <w:pPr>
+              <w:pStyle w:val="Listenabsatz"/>
+              <w:numPr>
+                <w:ilvl w:val="0"/>
+                <w:numId w:val="1"/>
+              </w:numPr>
+            </w:pPr>
+            <w:r>
+              <w:t>Fixed catapult but -&gt; Characters are thrown into the air when being hit</w:t>
+            </w:r>
+            <w:r>
+              <w:t xml:space="preserve">. </w:t>
+            </w:r>
+          </w:p>
+          <w:p>
+            <w:pPr>
+              <w:pStyle w:val="Listenabsatz"/>
+              <w:numPr>
+                <w:ilvl w:val="1"/>
+                <w:numId w:val="1"/>
+              </w:numPr>
+            </w:pPr>
+            <w:r>
+              <w:t>Fix: disable character movement on y-axis.</w:t>
+            </w:r>
+          </w:p>
         </w:tc>
       </w:tr>
       <w:tr>
         <w:tc>
           <w:tcPr>
-            <w:tcW w:w="1413" w:type="dxa"/>
-          </w:tcPr>
-          <w:p>
+            <w:tcW w:w="1506" w:type="dxa"/>
+          </w:tcPr>
+          <w:p>
+            <w:r>
+              <w:t>04.05.2019</w:t>
+            </w:r>
+          </w:p>
+        </w:tc>
+        <w:tc>
+          <w:tcPr>
+            <w:tcW w:w="8984" w:type="dxa"/>
+          </w:tcPr>
+          <w:p>
+            <w:pPr>
+              <w:pStyle w:val="Listenabsatz"/>
+              <w:numPr>
+                <w:ilvl w:val="0"/>
+                <w:numId w:val="1"/>
+              </w:numPr>
+            </w:pPr>
+            <w:r>
+              <w:t>Try to map method-calls and animations</w:t>
+            </w:r>
+          </w:p>
+          <w:p>
+            <w:pPr>
+              <w:pStyle w:val="Listenabsatz"/>
+              <w:numPr>
+                <w:ilvl w:val="0"/>
+                <w:numId w:val="1"/>
+              </w:numPr>
+            </w:pPr>
+            <w:r>
+              <w:t>This is hopeless: Working with timers for method-calls when animation is triggered</w:t>
+            </w:r>
+          </w:p>
+          <w:p>
+            <w:pPr>
+              <w:pStyle w:val="Listenabsatz"/>
+              <w:numPr>
+                <w:ilvl w:val="0"/>
+                <w:numId w:val="1"/>
+              </w:numPr>
+            </w:pPr>
+            <w:r>
+              <w:t>Also: Luisa and I agreed on a second resource in form of stamina to prevent button-spamming</w:t>
+            </w:r>
+          </w:p>
+        </w:tc>
+      </w:tr>
+      <w:tr>
+        <w:tc>
+          <w:tcPr>
+            <w:tcW w:w="1506" w:type="dxa"/>
+          </w:tcPr>
+          <w:p>
+            <w:r>
+              <w:t>05.05.2019</w:t>
+            </w:r>
+          </w:p>
+        </w:tc>
+        <w:tc>
+          <w:tcPr>
+            <w:tcW w:w="8984" w:type="dxa"/>
+          </w:tcPr>
+          <w:p>
+            <w:pPr>
+              <w:pStyle w:val="Listenabsatz"/>
+              <w:numPr>
+                <w:ilvl w:val="0"/>
+                <w:numId w:val="1"/>
+              </w:numPr>
+            </w:pPr>
+            <w:r>
+              <w:t xml:space="preserve">Gave up time-based method-calls </w:t>
+            </w:r>
+            <w:r>
+              <w:sym w:font="Wingdings" w:char="F0E0"/>
+            </w:r>
+            <w:r>
+              <w:t xml:space="preserve"> Animation based events work much better </w:t>
+            </w:r>
+          </w:p>
+          <w:p>
+            <w:pPr>
+              <w:pStyle w:val="Listenabsatz"/>
+              <w:numPr>
+                <w:ilvl w:val="0"/>
+                <w:numId w:val="1"/>
+              </w:numPr>
+            </w:pPr>
+            <w:r>
+              <w:t xml:space="preserve">Combination of </w:t>
+            </w:r>
+            <w:r>
+              <w:t>a</w:t>
+            </w:r>
+            <w:r>
+              <w:t xml:space="preserve">nimation moving collider and </w:t>
+            </w:r>
+            <w:r>
+              <w:t>animation</w:t>
+            </w:r>
+            <w:r>
+              <w:t>-</w:t>
+            </w:r>
+            <w:r>
+              <w:t>based events == good</w:t>
+            </w:r>
+          </w:p>
+        </w:tc>
+      </w:tr>
+      <w:tr>
+        <w:tc>
+          <w:tcPr>
+            <w:tcW w:w="1506" w:type="dxa"/>
+          </w:tcPr>
+          <w:p>
+            <w:r>
+              <w:t>06.05.2019</w:t>
+            </w:r>
+          </w:p>
+        </w:tc>
+        <w:tc>
+          <w:tcPr>
+            <w:tcW w:w="8984" w:type="dxa"/>
+          </w:tcPr>
+          <w:p>
+            <w:pPr>
+              <w:pStyle w:val="Listenabsatz"/>
+              <w:numPr>
+                <w:ilvl w:val="0"/>
+                <w:numId w:val="1"/>
+              </w:numPr>
+            </w:pPr>
+            <w:r>
+              <w:t xml:space="preserve">Created a </w:t>
+            </w:r>
+            <w:r>
+              <w:t xml:space="preserve">stamina-script: Same principle </w:t>
+            </w:r>
+            <w:proofErr w:type="gramStart"/>
+            <w:r>
+              <w:t>like</w:t>
+            </w:r>
+            <w:proofErr w:type="gramEnd"/>
+            <w:r>
+              <w:t xml:space="preserve"> the health-system, but regenerates</w:t>
+            </w:r>
+          </w:p>
+          <w:p>
+            <w:pPr>
+              <w:pStyle w:val="Listenabsatz"/>
+              <w:numPr>
+                <w:ilvl w:val="0"/>
+                <w:numId w:val="1"/>
+              </w:numPr>
+            </w:pPr>
+            <w:r>
+              <w:rPr>
+                <w:color w:val="FF0000"/>
+              </w:rPr>
+              <w:t>BUG</w:t>
+            </w:r>
+            <w:r>
+              <w:t xml:space="preserve">: </w:t>
+            </w:r>
+            <w:r>
+              <w:t>Character can attack even if stamina is depleted, will fix tomorrow</w:t>
+            </w:r>
+          </w:p>
+        </w:tc>
+      </w:tr>
+      <w:tr>
+        <w:tc>
+          <w:tcPr>
+            <w:tcW w:w="1506" w:type="dxa"/>
+          </w:tcPr>
+          <w:p>
+            <w:r>
+              <w:t>07.05.2019</w:t>
+            </w:r>
+          </w:p>
+        </w:tc>
+        <w:tc>
+          <w:tcPr>
+            <w:tcW w:w="8984" w:type="dxa"/>
+          </w:tcPr>
+          <w:p>
+            <w:pPr>
+              <w:pStyle w:val="Listenabsatz"/>
+              <w:numPr>
+                <w:ilvl w:val="0"/>
+                <w:numId w:val="1"/>
+              </w:numPr>
+            </w:pPr>
+            <w:r>
+              <w:t>Fixed bug: Simple check if necessary stamina is available.</w:t>
+            </w:r>
+          </w:p>
+        </w:tc>
+      </w:tr>
+      <w:tr>
+        <w:tc>
+          <w:tcPr>
+            <w:tcW w:w="1506" w:type="dxa"/>
+          </w:tcPr>
+          <w:p>
+            <w:r>
+              <w:t>09.05.2019</w:t>
+            </w:r>
+          </w:p>
+          <w:p>
+            <w:pPr>
+              <w:rPr>
+                <w:b/>
+              </w:rPr>
+            </w:pPr>
+            <w:r>
+              <w:rPr>
+                <w:b/>
+              </w:rPr>
+              <w:t>SUMMARY</w:t>
+            </w:r>
+          </w:p>
+        </w:tc>
+        <w:tc>
+          <w:tcPr>
+            <w:tcW w:w="8984" w:type="dxa"/>
+          </w:tcPr>
+          <w:p>
+            <w:pPr>
+              <w:pStyle w:val="Listenabsatz"/>
+              <w:numPr>
+                <w:ilvl w:val="0"/>
+                <w:numId w:val="2"/>
+              </w:numPr>
+            </w:pPr>
+            <w:r>
+              <w:t>Added animation-based events to allow for better attack-functions.</w:t>
+            </w:r>
+          </w:p>
+          <w:p>
+            <w:pPr>
+              <w:pStyle w:val="Listenabsatz"/>
+              <w:numPr>
+                <w:ilvl w:val="0"/>
+                <w:numId w:val="2"/>
+              </w:numPr>
+            </w:pPr>
+            <w:r>
+              <w:t>Added stamina-system to give players another resource to handle and make the game more dynamic.</w:t>
+            </w:r>
+          </w:p>
+        </w:tc>
+      </w:tr>
+      <w:tr>
+        <w:tc>
+          <w:tcPr>
+            <w:tcW w:w="1506" w:type="dxa"/>
+          </w:tcPr>
+          <w:p>
+            <w:r>
+              <w:t>10</w:t>
+            </w:r>
+            <w:r>
+              <w:t>.05.2019</w:t>
+            </w:r>
+          </w:p>
+        </w:tc>
+        <w:tc>
+          <w:tcPr>
+            <w:tcW w:w="8984" w:type="dxa"/>
+          </w:tcPr>
+          <w:p>
+            <w:pPr>
+              <w:pStyle w:val="Listenabsatz"/>
+              <w:numPr>
+                <w:ilvl w:val="0"/>
+                <w:numId w:val="2"/>
+              </w:numPr>
+            </w:pPr>
+            <w:r>
+              <w:t xml:space="preserve">Jonas was not too happy with the wall-bump animation: 3 steps-backward when running into wall. </w:t>
+            </w:r>
+          </w:p>
+          <w:p>
+            <w:pPr>
+              <w:pStyle w:val="Listenabsatz"/>
+              <w:numPr>
+                <w:ilvl w:val="0"/>
+                <w:numId w:val="2"/>
+              </w:numPr>
+            </w:pPr>
+            <w:r>
+              <w:lastRenderedPageBreak/>
+              <w:t>We need more reactions of the environment for the players action:</w:t>
+            </w:r>
+          </w:p>
+          <w:p>
+            <w:pPr>
+              <w:pStyle w:val="Listenabsatz"/>
+              <w:numPr>
+                <w:ilvl w:val="1"/>
+                <w:numId w:val="2"/>
+              </w:numPr>
+            </w:pPr>
+            <w:r>
+              <w:t>Objects flying around</w:t>
+            </w:r>
+          </w:p>
+          <w:p>
+            <w:pPr>
+              <w:pStyle w:val="Listenabsatz"/>
+              <w:numPr>
+                <w:ilvl w:val="1"/>
+                <w:numId w:val="2"/>
+              </w:numPr>
+            </w:pPr>
+            <w:r>
+              <w:t>Objects making noise when being kicked around etc.</w:t>
+            </w:r>
+          </w:p>
+          <w:p>
+            <w:pPr>
+              <w:pStyle w:val="Listenabsatz"/>
+              <w:numPr>
+                <w:ilvl w:val="0"/>
+                <w:numId w:val="2"/>
+              </w:numPr>
+            </w:pPr>
+            <w:r>
+              <w:t>Also</w:t>
+            </w:r>
+            <w:r>
+              <w:t>:</w:t>
+            </w:r>
+            <w:r>
+              <w:t xml:space="preserve"> Jonas wants faster responses to input: Significant change in the first 240ms</w:t>
+            </w:r>
+          </w:p>
+        </w:tc>
+      </w:tr>
+      <w:tr>
+        <w:tc>
+          <w:tcPr>
+            <w:tcW w:w="1506" w:type="dxa"/>
+          </w:tcPr>
+          <w:p>
+            <w:r>
+              <w:lastRenderedPageBreak/>
+              <w:t>11.05.2019</w:t>
+            </w:r>
+          </w:p>
+        </w:tc>
+        <w:tc>
+          <w:tcPr>
+            <w:tcW w:w="8984" w:type="dxa"/>
+          </w:tcPr>
+          <w:p>
+            <w:pPr>
+              <w:pStyle w:val="Listenabsatz"/>
+              <w:numPr>
+                <w:ilvl w:val="0"/>
+                <w:numId w:val="2"/>
+              </w:numPr>
+            </w:pPr>
+            <w:r>
+              <w:t>Created new animation for wall-bump:</w:t>
+            </w:r>
+          </w:p>
+          <w:p>
+            <w:pPr>
+              <w:pStyle w:val="Listenabsatz"/>
+              <w:numPr>
+                <w:ilvl w:val="1"/>
+                <w:numId w:val="2"/>
+              </w:numPr>
+            </w:pPr>
+            <w:r>
+              <w:t xml:space="preserve">Mixed knockdown animation and </w:t>
+            </w:r>
+            <w:proofErr w:type="spellStart"/>
+            <w:r>
+              <w:t>standup</w:t>
+            </w:r>
+            <w:proofErr w:type="spellEnd"/>
+            <w:r>
+              <w:t>-animation</w:t>
+            </w:r>
+          </w:p>
+          <w:p>
+            <w:pPr>
+              <w:pStyle w:val="Listenabsatz"/>
+              <w:numPr>
+                <w:ilvl w:val="1"/>
+                <w:numId w:val="2"/>
+              </w:numPr>
+            </w:pPr>
+            <w:r>
+              <w:t>THIS TOOK AGES!</w:t>
+            </w:r>
+          </w:p>
+        </w:tc>
+      </w:tr>
+      <w:tr>
+        <w:tc>
+          <w:tcPr>
+            <w:tcW w:w="1506" w:type="dxa"/>
+          </w:tcPr>
+          <w:p>
+            <w:r>
+              <w:t>12.05.2019</w:t>
+            </w:r>
+          </w:p>
+        </w:tc>
+        <w:tc>
+          <w:tcPr>
+            <w:tcW w:w="8984" w:type="dxa"/>
+          </w:tcPr>
+          <w:p>
+            <w:pPr>
+              <w:pStyle w:val="Listenabsatz"/>
+              <w:numPr>
+                <w:ilvl w:val="0"/>
+                <w:numId w:val="2"/>
+              </w:numPr>
+            </w:pPr>
+            <w:r>
+              <w:t>Changed animations to meet 240ms requirement:</w:t>
+            </w:r>
+          </w:p>
+          <w:p>
+            <w:pPr>
+              <w:pStyle w:val="Listenabsatz"/>
+              <w:numPr>
+                <w:ilvl w:val="1"/>
+                <w:numId w:val="2"/>
+              </w:numPr>
+            </w:pPr>
+            <w:r>
+              <w:t xml:space="preserve">Just fast forwarded the first couple of </w:t>
+            </w:r>
+            <w:proofErr w:type="gramStart"/>
+            <w:r>
+              <w:t>frames, but</w:t>
+            </w:r>
+            <w:proofErr w:type="gramEnd"/>
+            <w:r>
+              <w:t xml:space="preserve"> did not change the overall length.</w:t>
+            </w:r>
+          </w:p>
+          <w:p>
+            <w:pPr>
+              <w:pStyle w:val="Listenabsatz"/>
+              <w:numPr>
+                <w:ilvl w:val="2"/>
+                <w:numId w:val="2"/>
+              </w:numPr>
+            </w:pPr>
+            <w:r>
+              <w:t>Not sure if correct, we will see.</w:t>
+            </w:r>
+          </w:p>
+        </w:tc>
+      </w:tr>
+      <w:tr>
+        <w:tc>
+          <w:tcPr>
+            <w:tcW w:w="1506" w:type="dxa"/>
+          </w:tcPr>
+          <w:p>
+            <w:r>
+              <w:t>16.05.2019</w:t>
+            </w:r>
+          </w:p>
+          <w:p>
+            <w:pPr>
+              <w:rPr>
+                <w:b/>
+              </w:rPr>
+            </w:pPr>
+            <w:r>
+              <w:rPr>
+                <w:b/>
+              </w:rPr>
+              <w:t>SUMMARY</w:t>
+            </w:r>
+          </w:p>
+        </w:tc>
+        <w:tc>
+          <w:tcPr>
+            <w:tcW w:w="8984" w:type="dxa"/>
+          </w:tcPr>
+          <w:p>
+            <w:pPr>
+              <w:pStyle w:val="Listenabsatz"/>
+              <w:numPr>
+                <w:ilvl w:val="0"/>
+                <w:numId w:val="3"/>
+              </w:numPr>
+            </w:pPr>
+            <w:r>
+              <w:t>Overhauled Animation for bumping into wall:</w:t>
+            </w:r>
+          </w:p>
+          <w:p>
+            <w:pPr>
+              <w:pStyle w:val="Listenabsatz"/>
+              <w:numPr>
+                <w:ilvl w:val="1"/>
+                <w:numId w:val="3"/>
+              </w:numPr>
+            </w:pPr>
+            <w:r>
+              <w:t xml:space="preserve">Created new animation based on knockdown and </w:t>
+            </w:r>
+            <w:proofErr w:type="spellStart"/>
+            <w:r>
+              <w:t>standup</w:t>
+            </w:r>
+            <w:proofErr w:type="spellEnd"/>
+            <w:r>
+              <w:t>-animation</w:t>
+            </w:r>
+          </w:p>
+          <w:p>
+            <w:pPr>
+              <w:pStyle w:val="Listenabsatz"/>
+              <w:numPr>
+                <w:ilvl w:val="0"/>
+                <w:numId w:val="3"/>
+              </w:numPr>
+            </w:pPr>
+            <w:r>
+              <w:t>Editing of all used animations to meet 2</w:t>
+            </w:r>
+            <w:r>
+              <w:t>4</w:t>
+            </w:r>
+            <w:r>
+              <w:t>0ms requirement given by Jonas</w:t>
+            </w:r>
+          </w:p>
+          <w:p>
+            <w:pPr>
+              <w:pStyle w:val="Listenabsatz"/>
+              <w:numPr>
+                <w:ilvl w:val="0"/>
+                <w:numId w:val="3"/>
+              </w:numPr>
+            </w:pPr>
+            <w:r>
+              <w:t>A</w:t>
+            </w:r>
+            <w:r>
+              <w:t>cceleration based movement</w:t>
+            </w:r>
+          </w:p>
+          <w:p>
+            <w:pPr>
+              <w:pStyle w:val="Listenabsatz"/>
+              <w:numPr>
+                <w:ilvl w:val="1"/>
+                <w:numId w:val="3"/>
+              </w:numPr>
+            </w:pPr>
+            <w:r>
+              <w:t>Result was constant sliding of character.</w:t>
+            </w:r>
+          </w:p>
+          <w:p>
+            <w:pPr>
+              <w:pStyle w:val="Listenabsatz"/>
+              <w:numPr>
+                <w:ilvl w:val="1"/>
+                <w:numId w:val="3"/>
+              </w:numPr>
+            </w:pPr>
+            <w:r>
+              <w:t>Feature removed again.</w:t>
+            </w:r>
+          </w:p>
+        </w:tc>
+      </w:tr>
+      <w:tr>
+        <w:tc>
+          <w:tcPr>
+            <w:tcW w:w="1506" w:type="dxa"/>
+          </w:tcPr>
+          <w:p>
+            <w:r>
+              <w:t>17.05.2019</w:t>
+            </w:r>
+          </w:p>
+        </w:tc>
+        <w:tc>
+          <w:tcPr>
+            <w:tcW w:w="8984" w:type="dxa"/>
+          </w:tcPr>
+          <w:p>
+            <w:pPr>
+              <w:pStyle w:val="Listenabsatz"/>
+              <w:numPr>
+                <w:ilvl w:val="0"/>
+                <w:numId w:val="3"/>
+              </w:numPr>
+            </w:pPr>
+            <w:r>
+              <w:t>+: Jonas seemed happy with the new animations</w:t>
+            </w:r>
+          </w:p>
+          <w:p>
+            <w:pPr>
+              <w:pStyle w:val="Listenabsatz"/>
+              <w:numPr>
+                <w:ilvl w:val="0"/>
+                <w:numId w:val="3"/>
+              </w:numPr>
+            </w:pPr>
+            <w:r>
+              <w:t xml:space="preserve">-: We did not change the character-movement, translation and rotation are still </w:t>
+            </w:r>
+            <w:proofErr w:type="gramStart"/>
+            <w:r>
+              <w:t>pretty twitchy</w:t>
+            </w:r>
+            <w:proofErr w:type="gramEnd"/>
+          </w:p>
+          <w:p>
+            <w:pPr>
+              <w:pStyle w:val="Listenabsatz"/>
+              <w:numPr>
+                <w:ilvl w:val="0"/>
+                <w:numId w:val="3"/>
+              </w:numPr>
+            </w:pPr>
+            <w:r>
+              <w:t>Task for next week: More decisions in the game &amp; work on mov</w:t>
+            </w:r>
+            <w:r>
+              <w:t>e</w:t>
+            </w:r>
+            <w:r>
+              <w:t>ment!!!</w:t>
+            </w:r>
+          </w:p>
+        </w:tc>
+      </w:tr>
+      <w:tr>
+        <w:tc>
+          <w:tcPr>
+            <w:tcW w:w="1506" w:type="dxa"/>
+          </w:tcPr>
+          <w:p>
+            <w:r>
+              <w:t>19.05.2019</w:t>
+            </w:r>
+          </w:p>
+        </w:tc>
+        <w:tc>
+          <w:tcPr>
+            <w:tcW w:w="8984" w:type="dxa"/>
+          </w:tcPr>
+          <w:p>
+            <w:pPr>
+              <w:pStyle w:val="Listenabsatz"/>
+              <w:numPr>
+                <w:ilvl w:val="0"/>
+                <w:numId w:val="3"/>
+              </w:numPr>
+            </w:pPr>
+            <w:r>
+              <w:t>Added new weapons:</w:t>
+            </w:r>
+          </w:p>
+          <w:p>
+            <w:pPr>
+              <w:pStyle w:val="Listenabsatz"/>
+              <w:numPr>
+                <w:ilvl w:val="1"/>
+                <w:numId w:val="3"/>
+              </w:numPr>
+            </w:pPr>
+            <w:r>
+              <w:t>Branch</w:t>
+            </w:r>
+            <w:r>
+              <w:t>:</w:t>
+            </w:r>
+          </w:p>
+          <w:p>
+            <w:pPr>
+              <w:pStyle w:val="Listenabsatz"/>
+              <w:numPr>
+                <w:ilvl w:val="2"/>
+                <w:numId w:val="3"/>
+              </w:numPr>
+            </w:pPr>
+            <w:r>
+              <w:t>Low Damage, long reach, Average Stamina drain</w:t>
+            </w:r>
+          </w:p>
+          <w:p>
+            <w:pPr>
+              <w:pStyle w:val="Listenabsatz"/>
+              <w:numPr>
+                <w:ilvl w:val="2"/>
+                <w:numId w:val="3"/>
+              </w:numPr>
+            </w:pPr>
+            <w:r>
+              <w:t xml:space="preserve">Taken from: </w:t>
+            </w:r>
+            <w:hyperlink r:id="rId18" w:history="1">
+              <w:r>
+                <w:rPr>
+                  <w:rStyle w:val="Hyperlink"/>
+                </w:rPr>
+                <w:t>https://assetstore.unity.com/packages/3d/characters/animals/mouse-knight-pbr-polyart-135227</w:t>
+              </w:r>
+            </w:hyperlink>
+          </w:p>
+          <w:p>
+            <w:pPr>
+              <w:pStyle w:val="Listenabsatz"/>
+              <w:numPr>
+                <w:ilvl w:val="1"/>
+                <w:numId w:val="3"/>
+              </w:numPr>
+            </w:pPr>
+            <w:r>
+              <w:t>Dagger:</w:t>
+            </w:r>
+          </w:p>
+          <w:p>
+            <w:pPr>
+              <w:pStyle w:val="Listenabsatz"/>
+              <w:numPr>
+                <w:ilvl w:val="2"/>
+                <w:numId w:val="3"/>
+              </w:numPr>
+            </w:pPr>
+            <w:r>
+              <w:t>Low Damage, short reach, low Stamina drain</w:t>
+            </w:r>
+          </w:p>
+          <w:p>
+            <w:pPr>
+              <w:pStyle w:val="Listenabsatz"/>
+              <w:numPr>
+                <w:ilvl w:val="2"/>
+                <w:numId w:val="3"/>
+              </w:numPr>
+            </w:pPr>
+            <w:r>
+              <w:t xml:space="preserve">Taken from: </w:t>
+            </w:r>
+            <w:hyperlink r:id="rId19" w:history="1">
+              <w:r>
+                <w:rPr>
+                  <w:rStyle w:val="Hyperlink"/>
+                </w:rPr>
+                <w:t>https://assetstore.unity.com/packages/3d/characters/humanoids/strong-knight-83586</w:t>
+              </w:r>
+            </w:hyperlink>
+          </w:p>
+          <w:p>
+            <w:pPr>
+              <w:pStyle w:val="Listenabsatz"/>
+              <w:numPr>
+                <w:ilvl w:val="1"/>
+                <w:numId w:val="3"/>
+              </w:numPr>
+            </w:pPr>
+            <w:r>
+              <w:t>Maul:</w:t>
+            </w:r>
+          </w:p>
+          <w:p>
+            <w:pPr>
+              <w:pStyle w:val="Listenabsatz"/>
+              <w:numPr>
+                <w:ilvl w:val="2"/>
+                <w:numId w:val="3"/>
+              </w:numPr>
+            </w:pPr>
+            <w:r>
+              <w:t>High Damager, Average reach, High Stamina drain</w:t>
+            </w:r>
+          </w:p>
+          <w:p>
+            <w:pPr>
+              <w:pStyle w:val="Listenabsatz"/>
+              <w:numPr>
+                <w:ilvl w:val="2"/>
+                <w:numId w:val="3"/>
+              </w:numPr>
+            </w:pPr>
+            <w:r>
+              <w:t xml:space="preserve">Also taken from: </w:t>
+            </w:r>
+            <w:hyperlink r:id="rId20" w:history="1">
+              <w:r>
+                <w:rPr>
+                  <w:rStyle w:val="Hyperlink"/>
+                </w:rPr>
+                <w:t>https://assetstore.unity.com/packages/3d/characters/humanoids/strong-knight-83586</w:t>
+              </w:r>
+            </w:hyperlink>
+          </w:p>
+          <w:p>
+            <w:pPr>
+              <w:pStyle w:val="Listenabsatz"/>
+              <w:numPr>
+                <w:ilvl w:val="1"/>
+                <w:numId w:val="3"/>
+              </w:numPr>
+            </w:pPr>
+            <w:r>
+              <w:t>For Comparison: Sword:</w:t>
+            </w:r>
+          </w:p>
+          <w:p>
+            <w:pPr>
+              <w:pStyle w:val="Listenabsatz"/>
+              <w:numPr>
+                <w:ilvl w:val="2"/>
+                <w:numId w:val="3"/>
+              </w:numPr>
+            </w:pPr>
+            <w:r>
+              <w:t>Average Damage, Reach and Stamina drain</w:t>
+            </w:r>
+          </w:p>
+          <w:p>
+            <w:pPr>
+              <w:pStyle w:val="Listenabsatz"/>
+              <w:numPr>
+                <w:ilvl w:val="2"/>
+                <w:numId w:val="1"/>
+              </w:numPr>
+            </w:pPr>
+            <w:r>
+              <w:t xml:space="preserve">Taken from: </w:t>
+            </w:r>
+            <w:hyperlink r:id="rId21" w:history="1">
+              <w:r>
+                <w:rPr>
+                  <w:rStyle w:val="Hyperlink"/>
+                </w:rPr>
+                <w:t>https://assetstore.unity.com/packages/3d/characters/toony-tiny-rts-demo-141705</w:t>
+              </w:r>
+            </w:hyperlink>
+          </w:p>
+        </w:tc>
+      </w:tr>
+      <w:tr>
+        <w:tc>
+          <w:tcPr>
+            <w:tcW w:w="1506" w:type="dxa"/>
+          </w:tcPr>
+          <w:p>
+            <w:r>
+              <w:t>20.05.2019</w:t>
+            </w:r>
+          </w:p>
+        </w:tc>
+        <w:tc>
+          <w:tcPr>
+            <w:tcW w:w="8984" w:type="dxa"/>
+          </w:tcPr>
+          <w:p>
+            <w:pPr>
+              <w:pStyle w:val="Listenabsatz"/>
+              <w:numPr>
+                <w:ilvl w:val="0"/>
+                <w:numId w:val="3"/>
+              </w:numPr>
+            </w:pPr>
+            <w:r>
+              <w:t>Working on new Translation-Function for Character:</w:t>
+            </w:r>
+          </w:p>
+          <w:p>
+            <w:pPr>
+              <w:pStyle w:val="Listenabsatz"/>
+              <w:numPr>
+                <w:ilvl w:val="1"/>
+                <w:numId w:val="3"/>
+              </w:numPr>
+            </w:pPr>
+            <w:r>
+              <w:t>Like Jonas explained: Acceleration-Velocity-based</w:t>
+            </w:r>
+          </w:p>
+          <w:p>
+            <w:pPr>
+              <w:pStyle w:val="Listenabsatz"/>
+              <w:numPr>
+                <w:ilvl w:val="1"/>
+                <w:numId w:val="3"/>
+              </w:numPr>
+            </w:pPr>
+            <w:r>
+              <w:t>Joystick-Input sets Direction</w:t>
+            </w:r>
+          </w:p>
+          <w:p>
+            <w:pPr>
+              <w:pStyle w:val="Listenabsatz"/>
+              <w:numPr>
+                <w:ilvl w:val="1"/>
+                <w:numId w:val="3"/>
+              </w:numPr>
+            </w:pPr>
+            <w:r>
+              <w:t>For each frame that joystick gets input, Velocity is increased by Acceleration-value</w:t>
+            </w:r>
+          </w:p>
+          <w:p>
+            <w:pPr>
+              <w:pStyle w:val="Listenabsatz"/>
+              <w:numPr>
+                <w:ilvl w:val="1"/>
+                <w:numId w:val="3"/>
+              </w:numPr>
+            </w:pPr>
+            <w:r>
+              <w:t>RESULT: Looks like ice-skating :/ I do the rotation first seems more important.</w:t>
+            </w:r>
+          </w:p>
+        </w:tc>
+      </w:tr>
+      <w:tr>
+        <w:tc>
+          <w:tcPr>
+            <w:tcW w:w="1506" w:type="dxa"/>
+          </w:tcPr>
+          <w:p>
+            <w:r>
+              <w:t>22.05.2019</w:t>
+            </w:r>
+          </w:p>
+        </w:tc>
+        <w:tc>
+          <w:tcPr>
+            <w:tcW w:w="8984" w:type="dxa"/>
+          </w:tcPr>
+          <w:p>
+            <w:pPr>
+              <w:pStyle w:val="Listenabsatz"/>
+              <w:numPr>
+                <w:ilvl w:val="0"/>
+                <w:numId w:val="3"/>
+              </w:numPr>
+            </w:pPr>
+            <w:r>
+              <w:t>Smooth rotation so much easier and better looking than translation:</w:t>
+            </w:r>
+          </w:p>
+          <w:p>
+            <w:pPr>
+              <w:pStyle w:val="Listenabsatz"/>
+              <w:numPr>
+                <w:ilvl w:val="1"/>
+                <w:numId w:val="3"/>
+              </w:numPr>
+            </w:pPr>
+            <w:r>
+              <w:t xml:space="preserve">Just assigned </w:t>
+            </w:r>
+            <w:proofErr w:type="spellStart"/>
+            <w:r>
+              <w:t>Quaternion.Lerp</w:t>
+            </w:r>
+            <w:proofErr w:type="spellEnd"/>
+            <w:r>
+              <w:t xml:space="preserve"> as new rotation with current rotation, direction of movement and </w:t>
+            </w:r>
+            <w:proofErr w:type="spellStart"/>
+            <w:r>
+              <w:t>rotationspeed</w:t>
+            </w:r>
+            <w:proofErr w:type="spellEnd"/>
+            <w:r>
+              <w:t xml:space="preserve"> as input and DONE.</w:t>
+            </w:r>
+          </w:p>
+          <w:p>
+            <w:pPr>
+              <w:pStyle w:val="Listenabsatz"/>
+              <w:numPr>
+                <w:ilvl w:val="0"/>
+                <w:numId w:val="3"/>
+              </w:numPr>
+            </w:pPr>
+            <w:r>
+              <w:t xml:space="preserve">I keep the </w:t>
+            </w:r>
+            <w:proofErr w:type="gramStart"/>
+            <w:r>
+              <w:t>rotation</w:t>
+            </w:r>
+            <w:proofErr w:type="gramEnd"/>
+            <w:r>
+              <w:t xml:space="preserve"> but the translation will be dumped, back to simple translation with direction and speed * </w:t>
+            </w:r>
+            <w:proofErr w:type="spellStart"/>
+            <w:r>
+              <w:t>deltatime</w:t>
+            </w:r>
+            <w:proofErr w:type="spellEnd"/>
+            <w:r>
+              <w:t xml:space="preserve"> as parameter</w:t>
+            </w:r>
+          </w:p>
+        </w:tc>
+      </w:tr>
+      <w:tr>
+        <w:tc>
+          <w:tcPr>
+            <w:tcW w:w="1506" w:type="dxa"/>
+          </w:tcPr>
+          <w:p>
+            <w:r>
+              <w:lastRenderedPageBreak/>
+              <w:t>23.05.2019</w:t>
+            </w:r>
+          </w:p>
+          <w:p>
+            <w:pPr>
+              <w:rPr>
+                <w:b/>
+              </w:rPr>
+            </w:pPr>
+            <w:r>
+              <w:rPr>
+                <w:b/>
+              </w:rPr>
+              <w:t>SUMMARY</w:t>
+            </w:r>
+          </w:p>
+        </w:tc>
+        <w:tc>
+          <w:tcPr>
+            <w:tcW w:w="8984" w:type="dxa"/>
+          </w:tcPr>
+          <w:p>
+            <w:pPr>
+              <w:pStyle w:val="Listenabsatz"/>
+              <w:numPr>
+                <w:ilvl w:val="0"/>
+                <w:numId w:val="4"/>
+              </w:numPr>
+            </w:pPr>
+            <w:r>
+              <w:t>Added new weapon models: branch, dagger, maul</w:t>
+            </w:r>
+          </w:p>
+          <w:p>
+            <w:pPr>
+              <w:pStyle w:val="Listenabsatz"/>
+              <w:numPr>
+                <w:ilvl w:val="0"/>
+                <w:numId w:val="4"/>
+              </w:numPr>
+            </w:pPr>
+            <w:r>
+              <w:t>Added smooth rotation of character</w:t>
+            </w:r>
+          </w:p>
+        </w:tc>
+      </w:tr>
+      <w:tr>
+        <w:tc>
+          <w:tcPr>
+            <w:tcW w:w="1506" w:type="dxa"/>
+          </w:tcPr>
+          <w:p>
+            <w:r>
+              <w:t>24.04.2019</w:t>
+            </w:r>
+          </w:p>
+        </w:tc>
+        <w:tc>
+          <w:tcPr>
+            <w:tcW w:w="8984" w:type="dxa"/>
+          </w:tcPr>
+          <w:p>
+            <w:pPr>
+              <w:pStyle w:val="Listenabsatz"/>
+              <w:numPr>
+                <w:ilvl w:val="0"/>
+                <w:numId w:val="4"/>
+              </w:numPr>
+            </w:pPr>
+            <w:r>
+              <w:t>Jonas seemed to be happy with the results, even if the translation stayed the same</w:t>
+            </w:r>
+          </w:p>
+          <w:p>
+            <w:pPr>
+              <w:pStyle w:val="Listenabsatz"/>
+              <w:numPr>
+                <w:ilvl w:val="0"/>
+                <w:numId w:val="4"/>
+              </w:numPr>
+            </w:pPr>
+            <w:r>
+              <w:t>Also: Luisa did not understand, that the branch was meant to be a weapon :/</w:t>
+            </w:r>
+          </w:p>
+          <w:p>
+            <w:pPr>
+              <w:pStyle w:val="Listenabsatz"/>
+              <w:numPr>
+                <w:ilvl w:val="0"/>
+                <w:numId w:val="4"/>
+              </w:numPr>
+            </w:pPr>
+            <w:r>
+              <w:t>There will be no course for the next 2 weeks</w:t>
+            </w:r>
+          </w:p>
+          <w:p>
+            <w:pPr>
+              <w:pStyle w:val="Listenabsatz"/>
+              <w:numPr>
+                <w:ilvl w:val="0"/>
+                <w:numId w:val="4"/>
+              </w:numPr>
+            </w:pPr>
+            <w:r>
+              <w:t xml:space="preserve">Next task: </w:t>
+            </w:r>
+          </w:p>
+          <w:p>
+            <w:pPr>
+              <w:pStyle w:val="Listenabsatz"/>
+              <w:numPr>
+                <w:ilvl w:val="1"/>
+                <w:numId w:val="4"/>
+              </w:numPr>
+            </w:pPr>
+            <w:r>
+              <w:t>Erase information-starvation and glut</w:t>
+            </w:r>
+          </w:p>
+          <w:p>
+            <w:pPr>
+              <w:pStyle w:val="Listenabsatz"/>
+              <w:numPr>
+                <w:ilvl w:val="1"/>
+                <w:numId w:val="4"/>
+              </w:numPr>
+            </w:pPr>
+            <w:r>
+              <w:t>Also catch up with former tasks</w:t>
+            </w:r>
+          </w:p>
+        </w:tc>
+      </w:tr>
+      <w:tr>
+        <w:tc>
+          <w:tcPr>
+            <w:tcW w:w="1506" w:type="dxa"/>
+          </w:tcPr>
+          <w:p>
+            <w:r>
+              <w:t>27.04.2019</w:t>
+            </w:r>
+          </w:p>
+        </w:tc>
+        <w:tc>
+          <w:tcPr>
+            <w:tcW w:w="8984" w:type="dxa"/>
+          </w:tcPr>
+          <w:p>
+            <w:pPr>
+              <w:pStyle w:val="Listenabsatz"/>
+              <w:numPr>
+                <w:ilvl w:val="0"/>
+                <w:numId w:val="4"/>
+              </w:numPr>
+            </w:pPr>
+            <w:r>
+              <w:t>Sat down again to work on better translation:</w:t>
+            </w:r>
+          </w:p>
+          <w:p>
+            <w:pPr>
+              <w:pStyle w:val="Listenabsatz"/>
+              <w:numPr>
+                <w:ilvl w:val="1"/>
+                <w:numId w:val="4"/>
+              </w:numPr>
+            </w:pPr>
+            <w:r>
+              <w:t xml:space="preserve">Beginning of movement and Movement itself look fine </w:t>
+            </w:r>
+          </w:p>
+          <w:p>
+            <w:pPr>
+              <w:pStyle w:val="Listenabsatz"/>
+              <w:numPr>
+                <w:ilvl w:val="1"/>
+                <w:numId w:val="4"/>
+              </w:numPr>
+            </w:pPr>
+            <w:r>
+              <w:t>BUT: End of movement looks odd:</w:t>
+            </w:r>
+          </w:p>
+          <w:p>
+            <w:pPr>
+              <w:pStyle w:val="Listenabsatz"/>
+              <w:numPr>
+                <w:ilvl w:val="2"/>
+                <w:numId w:val="4"/>
+              </w:numPr>
+            </w:pPr>
+            <w:r>
+              <w:t xml:space="preserve">Either sliding without animation </w:t>
+            </w:r>
+          </w:p>
+          <w:p>
+            <w:pPr>
+              <w:pStyle w:val="Listenabsatz"/>
+              <w:numPr>
+                <w:ilvl w:val="2"/>
+                <w:numId w:val="4"/>
+              </w:numPr>
+            </w:pPr>
+            <w:r>
+              <w:t>Or full running animation with too little translation</w:t>
+            </w:r>
+          </w:p>
+          <w:p>
+            <w:pPr>
+              <w:pStyle w:val="Listenabsatz"/>
+              <w:numPr>
+                <w:ilvl w:val="2"/>
+                <w:numId w:val="4"/>
+              </w:numPr>
+            </w:pPr>
+            <w:r>
+              <w:t>Maybe use smooth running start but hard stop?</w:t>
+            </w:r>
+          </w:p>
+          <w:p>
+            <w:pPr>
+              <w:pStyle w:val="Listenabsatz"/>
+              <w:numPr>
+                <w:ilvl w:val="1"/>
+                <w:numId w:val="4"/>
+              </w:numPr>
+            </w:pPr>
+            <w:r>
+              <w:t>Maybe try again after Luisa cleaned up the animation-methods in the scripts.</w:t>
+            </w:r>
+          </w:p>
+          <w:p>
+            <w:pPr>
+              <w:pStyle w:val="Listenabsatz"/>
+              <w:numPr>
+                <w:ilvl w:val="0"/>
+                <w:numId w:val="4"/>
+              </w:numPr>
+            </w:pPr>
+            <w:r>
+              <w:t>Also thought about different fighting style system:</w:t>
+            </w:r>
+          </w:p>
+          <w:p>
+            <w:pPr>
+              <w:pStyle w:val="Listenabsatz"/>
+              <w:numPr>
+                <w:ilvl w:val="1"/>
+                <w:numId w:val="4"/>
+              </w:numPr>
+            </w:pPr>
+            <w:r>
+              <w:t xml:space="preserve">Pushes </w:t>
+            </w:r>
+            <w:proofErr w:type="spellStart"/>
+            <w:r>
+              <w:t>gamefeel</w:t>
+            </w:r>
+            <w:proofErr w:type="spellEnd"/>
+            <w:r>
+              <w:t xml:space="preserve"> more in direction of mastery of skill</w:t>
+            </w:r>
+          </w:p>
+          <w:p>
+            <w:pPr>
+              <w:pStyle w:val="Listenabsatz"/>
+              <w:numPr>
+                <w:ilvl w:val="1"/>
+                <w:numId w:val="4"/>
+              </w:numPr>
+            </w:pPr>
+            <w:r>
+              <w:t>Inspired by Human Fall Flat</w:t>
+            </w:r>
+          </w:p>
+        </w:tc>
+      </w:tr>
+      <w:tr>
+        <w:tc>
+          <w:tcPr>
+            <w:tcW w:w="1506" w:type="dxa"/>
+          </w:tcPr>
+          <w:p>
+            <w:r>
+              <w:t>28.04.2019</w:t>
+            </w:r>
+          </w:p>
+        </w:tc>
+        <w:tc>
+          <w:tcPr>
+            <w:tcW w:w="8984" w:type="dxa"/>
+          </w:tcPr>
+          <w:p>
+            <w:pPr>
+              <w:pStyle w:val="Listenabsatz"/>
+              <w:numPr>
+                <w:ilvl w:val="0"/>
+                <w:numId w:val="4"/>
+              </w:numPr>
+            </w:pPr>
+            <w:r>
+              <w:t>Made a small prototype on the side:</w:t>
+            </w:r>
+          </w:p>
+          <w:p>
+            <w:pPr>
+              <w:pStyle w:val="Listenabsatz"/>
+              <w:numPr>
+                <w:ilvl w:val="1"/>
+                <w:numId w:val="4"/>
+              </w:numPr>
+            </w:pPr>
+            <w:r>
+              <w:t xml:space="preserve">New system is </w:t>
+            </w:r>
+            <w:proofErr w:type="gramStart"/>
+            <w:r>
+              <w:t>actually pretty</w:t>
+            </w:r>
+            <w:proofErr w:type="gramEnd"/>
+            <w:r>
+              <w:t xml:space="preserve"> fun, but too much work to put in.</w:t>
+            </w:r>
+          </w:p>
+          <w:p>
+            <w:pPr>
+              <w:pStyle w:val="Listenabsatz"/>
+              <w:numPr>
+                <w:ilvl w:val="0"/>
+                <w:numId w:val="4"/>
+              </w:numPr>
+            </w:pPr>
+            <w:proofErr w:type="gramStart"/>
+            <w:r>
+              <w:t>Also</w:t>
+            </w:r>
+            <w:proofErr w:type="gramEnd"/>
+            <w:r>
+              <w:t xml:space="preserve"> Jonas seems to like our fight system and the new system would make the stamina-system and almost all animations redundant so </w:t>
+            </w:r>
+            <w:r>
+              <w:sym w:font="Wingdings" w:char="F0E0"/>
+            </w:r>
+            <w:r>
+              <w:t xml:space="preserve"> NO!</w:t>
+            </w:r>
+          </w:p>
+        </w:tc>
+      </w:tr>
+      <w:tr>
+        <w:tc>
+          <w:tcPr>
+            <w:tcW w:w="1506" w:type="dxa"/>
+          </w:tcPr>
+          <w:p>
+            <w:r>
+              <w:t>30.05.2019</w:t>
+            </w:r>
+          </w:p>
+          <w:p>
+            <w:r>
+              <w:rPr>
+                <w:b/>
+              </w:rPr>
+              <w:t>SUMMARY</w:t>
+            </w:r>
+          </w:p>
+        </w:tc>
+        <w:tc>
+          <w:tcPr>
+            <w:tcW w:w="8984" w:type="dxa"/>
+          </w:tcPr>
+          <w:p>
+            <w:pPr>
+              <w:pStyle w:val="Listenabsatz"/>
+              <w:numPr>
+                <w:ilvl w:val="0"/>
+                <w:numId w:val="7"/>
+              </w:numPr>
+            </w:pPr>
+            <w:r>
+              <w:t xml:space="preserve">Another </w:t>
+            </w:r>
+            <w:proofErr w:type="gramStart"/>
+            <w:r>
+              <w:t>try</w:t>
+            </w:r>
+            <w:proofErr w:type="gramEnd"/>
+            <w:r>
+              <w:t xml:space="preserve"> with better translation </w:t>
+            </w:r>
+            <w:r>
+              <w:sym w:font="Wingdings" w:char="F0E0"/>
+            </w:r>
+            <w:r>
+              <w:t xml:space="preserve"> Not happening right now.</w:t>
+            </w:r>
+          </w:p>
+          <w:p>
+            <w:pPr>
+              <w:pStyle w:val="Listenabsatz"/>
+              <w:numPr>
+                <w:ilvl w:val="0"/>
+                <w:numId w:val="7"/>
+              </w:numPr>
+            </w:pPr>
+            <w:r>
+              <w:t xml:space="preserve">Out of project-prototype for different fighting-system: FUN but </w:t>
+            </w:r>
+            <w:r>
+              <w:sym w:font="Wingdings" w:char="F0E0"/>
+            </w:r>
+            <w:r>
+              <w:t xml:space="preserve"> NO</w:t>
+            </w:r>
+          </w:p>
+          <w:p>
+            <w:pPr>
+              <w:pStyle w:val="Listenabsatz"/>
+              <w:numPr>
+                <w:ilvl w:val="0"/>
+                <w:numId w:val="7"/>
+              </w:numPr>
+            </w:pPr>
+            <w:r>
+              <w:t>This week was not very productive :/</w:t>
+            </w:r>
+          </w:p>
+        </w:tc>
+      </w:tr>
+      <w:tr>
+        <w:tc>
+          <w:tcPr>
+            <w:tcW w:w="1506" w:type="dxa"/>
+          </w:tcPr>
+          <w:p>
+            <w:r>
+              <w:t>31.05.2019</w:t>
+            </w:r>
+          </w:p>
+        </w:tc>
+        <w:tc>
+          <w:tcPr>
+            <w:tcW w:w="8984" w:type="dxa"/>
+          </w:tcPr>
+          <w:p>
+            <w:pPr>
+              <w:pStyle w:val="Listenabsatz"/>
+              <w:numPr>
+                <w:ilvl w:val="0"/>
+                <w:numId w:val="7"/>
+              </w:numPr>
+            </w:pPr>
+            <w:r>
+              <w:t>No feedback from Jonas because no lecture.</w:t>
+            </w:r>
+          </w:p>
+          <w:p>
+            <w:pPr>
+              <w:pStyle w:val="Listenabsatz"/>
+              <w:numPr>
+                <w:ilvl w:val="0"/>
+                <w:numId w:val="7"/>
+              </w:numPr>
+            </w:pPr>
+            <w:r>
+              <w:t>Luisa and I agreed on an overhaul for the character-control</w:t>
+            </w:r>
+          </w:p>
+          <w:p>
+            <w:pPr>
+              <w:pStyle w:val="Listenabsatz"/>
+              <w:numPr>
+                <w:ilvl w:val="0"/>
+                <w:numId w:val="7"/>
+              </w:numPr>
+            </w:pPr>
+            <w:proofErr w:type="gramStart"/>
+            <w:r>
+              <w:t>Also</w:t>
+            </w:r>
+            <w:proofErr w:type="gramEnd"/>
+            <w:r>
+              <w:t xml:space="preserve"> I will look for sounds to give acoustic feedback when player interacts with environment / other player</w:t>
+            </w:r>
+          </w:p>
+          <w:p>
+            <w:pPr>
+              <w:pStyle w:val="Listenabsatz"/>
+              <w:numPr>
+                <w:ilvl w:val="0"/>
+                <w:numId w:val="7"/>
+              </w:numPr>
+            </w:pPr>
+            <w:proofErr w:type="gramStart"/>
+            <w:r>
+              <w:t>Also</w:t>
+            </w:r>
+            <w:proofErr w:type="gramEnd"/>
+            <w:r>
+              <w:t xml:space="preserve"> </w:t>
+            </w:r>
+            <w:proofErr w:type="spellStart"/>
+            <w:r>
+              <w:t>also</w:t>
+            </w:r>
+            <w:proofErr w:type="spellEnd"/>
+            <w:r>
+              <w:t xml:space="preserve"> I will </w:t>
+            </w:r>
+            <w:r>
+              <w:t xml:space="preserve">make a small control-overview for the game, but only for the </w:t>
+            </w:r>
+            <w:proofErr w:type="spellStart"/>
+            <w:r>
+              <w:t>xbox</w:t>
+            </w:r>
+            <w:proofErr w:type="spellEnd"/>
+            <w:r>
+              <w:t>-controller</w:t>
+            </w:r>
+          </w:p>
+        </w:tc>
+      </w:tr>
+      <w:tr>
+        <w:tc>
+          <w:tcPr>
+            <w:tcW w:w="1506" w:type="dxa"/>
+          </w:tcPr>
+          <w:p>
+            <w:r>
+              <w:t>03.06.2019</w:t>
+            </w:r>
+          </w:p>
+        </w:tc>
+        <w:tc>
+          <w:tcPr>
+            <w:tcW w:w="8984" w:type="dxa"/>
+          </w:tcPr>
+          <w:p>
+            <w:pPr>
+              <w:pStyle w:val="Listenabsatz"/>
+              <w:numPr>
+                <w:ilvl w:val="0"/>
+                <w:numId w:val="7"/>
+              </w:numPr>
+            </w:pPr>
+            <w:r>
+              <w:t>Overhauled the character-control:</w:t>
+            </w:r>
+          </w:p>
+          <w:p>
+            <w:pPr>
+              <w:pStyle w:val="Listenabsatz"/>
+              <w:numPr>
+                <w:ilvl w:val="1"/>
+                <w:numId w:val="7"/>
+              </w:numPr>
+            </w:pPr>
+            <w:r>
+              <w:t>The weapon attack and the kick got separate buttons, so that player can kick their opponent when they have a weapon in hand</w:t>
+            </w:r>
+          </w:p>
+          <w:p>
+            <w:pPr>
+              <w:pStyle w:val="Listenabsatz"/>
+              <w:numPr>
+                <w:ilvl w:val="1"/>
+                <w:numId w:val="7"/>
+              </w:numPr>
+            </w:pPr>
+            <w:r>
+              <w:t>The taunt was removed, at least from the player-control</w:t>
+            </w:r>
+          </w:p>
+          <w:p>
+            <w:pPr>
+              <w:pStyle w:val="Listenabsatz"/>
+              <w:numPr>
+                <w:ilvl w:val="2"/>
+                <w:numId w:val="7"/>
+              </w:numPr>
+            </w:pPr>
+            <w:r>
+              <w:t>Because it had no function and was annoying, because it blocked other input, while animation was playing</w:t>
+            </w:r>
+          </w:p>
+          <w:p>
+            <w:pPr>
+              <w:pStyle w:val="Listenabsatz"/>
+              <w:numPr>
+                <w:ilvl w:val="2"/>
+                <w:numId w:val="7"/>
+              </w:numPr>
+            </w:pPr>
+            <w:r>
+              <w:t>Taunt animation will only be played, if player wins the game.</w:t>
+            </w:r>
+          </w:p>
+          <w:p>
+            <w:pPr>
+              <w:pStyle w:val="Listenabsatz"/>
+              <w:numPr>
+                <w:ilvl w:val="1"/>
+                <w:numId w:val="7"/>
+              </w:numPr>
+            </w:pPr>
+            <w:r>
+              <w:t>The Weapon-Pick-Up button got the function to drop weapons if one is equipped.</w:t>
+            </w:r>
+          </w:p>
+          <w:p>
+            <w:pPr>
+              <w:pStyle w:val="Listenabsatz"/>
+              <w:numPr>
+                <w:ilvl w:val="2"/>
+                <w:numId w:val="7"/>
+              </w:numPr>
+            </w:pPr>
+            <w:proofErr w:type="gramStart"/>
+            <w:r>
+              <w:t>So</w:t>
+            </w:r>
+            <w:proofErr w:type="gramEnd"/>
+            <w:r>
+              <w:t xml:space="preserve"> the player can choose to switch weapons mid game.</w:t>
+            </w:r>
+          </w:p>
+          <w:p>
+            <w:pPr>
+              <w:pStyle w:val="Listenabsatz"/>
+              <w:numPr>
+                <w:ilvl w:val="1"/>
+                <w:numId w:val="7"/>
+              </w:numPr>
+            </w:pPr>
+            <w:r>
+              <w:t>The block-button stayed the same</w:t>
+            </w:r>
+          </w:p>
+        </w:tc>
+      </w:tr>
+      <w:tr>
+        <w:tc>
+          <w:tcPr>
+            <w:tcW w:w="1506" w:type="dxa"/>
+          </w:tcPr>
+          <w:p>
+            <w:r>
+              <w:t>04.06.2019</w:t>
+            </w:r>
+          </w:p>
+        </w:tc>
+        <w:tc>
+          <w:tcPr>
+            <w:tcW w:w="8984" w:type="dxa"/>
+          </w:tcPr>
+          <w:p>
+            <w:pPr>
+              <w:pStyle w:val="Listenabsatz"/>
+              <w:numPr>
+                <w:ilvl w:val="0"/>
+                <w:numId w:val="7"/>
+              </w:numPr>
+            </w:pPr>
+            <w:r>
+              <w:t>Collected some sounds for the scene objects:</w:t>
+            </w:r>
+          </w:p>
+          <w:p>
+            <w:pPr>
+              <w:pStyle w:val="Listenabsatz"/>
+              <w:numPr>
+                <w:ilvl w:val="2"/>
+                <w:numId w:val="1"/>
+              </w:numPr>
+            </w:pPr>
+            <w:r>
+              <w:t xml:space="preserve">Wood objects: </w:t>
+            </w:r>
+            <w:hyperlink r:id="rId22" w:history="1">
+              <w:r>
+                <w:rPr>
+                  <w:rStyle w:val="Hyperlink"/>
+                </w:rPr>
+                <w:t>https://assetstore.unity.com/packages/audio/sound-fx/wood-splitting-pack-1-139997</w:t>
+              </w:r>
+            </w:hyperlink>
+          </w:p>
+          <w:p>
+            <w:pPr>
+              <w:pStyle w:val="Listenabsatz"/>
+              <w:numPr>
+                <w:ilvl w:val="2"/>
+                <w:numId w:val="1"/>
+              </w:numPr>
+            </w:pPr>
+            <w:r>
+              <w:t xml:space="preserve">And: </w:t>
+            </w:r>
+            <w:hyperlink r:id="rId23" w:history="1">
+              <w:r>
+                <w:rPr>
+                  <w:rStyle w:val="Hyperlink"/>
+                </w:rPr>
+                <w:t>https://assetstore.unity.com/packages/audio/sound-fx/wooden-fence-destruction-free-sample-pack-144362</w:t>
+              </w:r>
+            </w:hyperlink>
+          </w:p>
+          <w:p>
+            <w:pPr>
+              <w:pStyle w:val="Listenabsatz"/>
+              <w:numPr>
+                <w:ilvl w:val="2"/>
+                <w:numId w:val="7"/>
+              </w:numPr>
+            </w:pPr>
+            <w:r>
+              <w:t xml:space="preserve">And for metal and the weapons: </w:t>
+            </w:r>
+            <w:hyperlink r:id="rId24" w:history="1">
+              <w:r>
+                <w:rPr>
+                  <w:rStyle w:val="Hyperlink"/>
+                </w:rPr>
+                <w:t>https://assetstore.unity.com/packages/audio/sound-fx/middle-age-medieval-action-sound-fx-pack-54030</w:t>
+              </w:r>
+            </w:hyperlink>
+          </w:p>
+          <w:p>
+            <w:pPr>
+              <w:pStyle w:val="Listenabsatz"/>
+              <w:numPr>
+                <w:ilvl w:val="0"/>
+                <w:numId w:val="7"/>
+              </w:numPr>
+            </w:pPr>
+            <w:r>
+              <w:t>Also created a new script to differentiate between objects being dragged or pushed over the floor and objects crashing into things after being thrown into the air.</w:t>
+            </w:r>
+          </w:p>
+          <w:p>
+            <w:pPr>
+              <w:pStyle w:val="Listenabsatz"/>
+            </w:pPr>
+          </w:p>
+          <w:p>
+            <w:pPr>
+              <w:pStyle w:val="Listenabsatz"/>
+            </w:pPr>
+          </w:p>
+        </w:tc>
+      </w:tr>
+      <w:tr>
+        <w:tc>
+          <w:tcPr>
+            <w:tcW w:w="1506" w:type="dxa"/>
+          </w:tcPr>
+          <w:p>
+            <w:r>
+              <w:lastRenderedPageBreak/>
+              <w:t>05.06</w:t>
+            </w:r>
+          </w:p>
+        </w:tc>
+        <w:tc>
+          <w:tcPr>
+            <w:tcW w:w="8984" w:type="dxa"/>
+          </w:tcPr>
+          <w:p>
+            <w:pPr>
+              <w:pStyle w:val="Listenabsatz"/>
+              <w:numPr>
+                <w:ilvl w:val="0"/>
+                <w:numId w:val="7"/>
+              </w:numPr>
+            </w:pPr>
+            <w:r>
+              <w:t>Made a short overview for the Character-Controls, nothing to special, but it should be enough to erase the information starvation.</w:t>
+            </w:r>
+          </w:p>
+        </w:tc>
+      </w:tr>
+      <w:tr>
+        <w:tc>
+          <w:tcPr>
+            <w:tcW w:w="1506" w:type="dxa"/>
+          </w:tcPr>
+          <w:p>
+            <w:pPr>
+              <w:rPr>
+                <w:b/>
+              </w:rPr>
+            </w:pPr>
             <w:r>
               <w:t>06.06.2019</w:t>
             </w:r>
-          </w:p>
-        </w:tc>
-        <w:tc>
-          <w:tcPr>
-            <w:tcW w:w="7649" w:type="dxa"/>
+            <w:r>
+              <w:br/>
+            </w:r>
+            <w:r>
+              <w:rPr>
+                <w:b/>
+              </w:rPr>
+              <w:t>Summary</w:t>
+            </w:r>
+          </w:p>
+        </w:tc>
+        <w:tc>
+          <w:tcPr>
+            <w:tcW w:w="8984" w:type="dxa"/>
           </w:tcPr>
           <w:p>
             <w:pPr>
@@ -714,7 +3209,6 @@
               </w:numPr>
             </w:pPr>
             <w:r>
-              <w:lastRenderedPageBreak/>
               <w:t xml:space="preserve">If enemies attack is successfully blocked, enemy is knocked </w:t>
             </w:r>
             <w:proofErr w:type="spellStart"/>
@@ -749,26 +3243,351 @@
             <w:r>
               <w:t>Added Control-Overview for Xbox-controller to reduce information starvation.</w:t>
             </w:r>
-            <w:bookmarkStart w:id="0" w:name="_GoBack"/>
-            <w:bookmarkEnd w:id="0"/>
+          </w:p>
+          <w:p>
+            <w:pPr>
+              <w:pStyle w:val="Listenabsatz"/>
+              <w:numPr>
+                <w:ilvl w:val="1"/>
+                <w:numId w:val="5"/>
+              </w:numPr>
+            </w:pPr>
+            <w:r>
+              <w:t xml:space="preserve">Luisa improved the </w:t>
+            </w:r>
+            <w:r>
+              <w:t>overview, with the button icons instead of text.</w:t>
+            </w:r>
           </w:p>
         </w:tc>
       </w:tr>
       <w:tr>
         <w:tc>
           <w:tcPr>
-            <w:tcW w:w="1413" w:type="dxa"/>
+            <w:tcW w:w="1506" w:type="dxa"/>
+          </w:tcPr>
+          <w:p>
+            <w:r>
+              <w:t>07.06.2019</w:t>
+            </w:r>
+          </w:p>
+        </w:tc>
+        <w:tc>
+          <w:tcPr>
+            <w:tcW w:w="8984" w:type="dxa"/>
+          </w:tcPr>
+          <w:p>
+            <w:pPr>
+              <w:pStyle w:val="Listenabsatz"/>
+              <w:numPr>
+                <w:ilvl w:val="0"/>
+                <w:numId w:val="5"/>
+              </w:numPr>
+            </w:pPr>
+            <w:r>
+              <w:t>Jonas did like our changes (I believe). And he liked our ideas for further improvement.</w:t>
+            </w:r>
+          </w:p>
+          <w:p>
+            <w:pPr>
+              <w:pStyle w:val="Listenabsatz"/>
+              <w:numPr>
+                <w:ilvl w:val="0"/>
+                <w:numId w:val="5"/>
+              </w:numPr>
+            </w:pPr>
+            <w:r>
+              <w:t>Luisa will focus on adding Dragon-heads and A trap-door function as environmental-dangers.</w:t>
+            </w:r>
+          </w:p>
+          <w:p>
+            <w:pPr>
+              <w:pStyle w:val="Listenabsatz"/>
+              <w:numPr>
+                <w:ilvl w:val="0"/>
+                <w:numId w:val="5"/>
+              </w:numPr>
+            </w:pPr>
+            <w:r>
+              <w:t>I will focus on fixing remaining bugs and issues (including the translation problem)</w:t>
+            </w:r>
+          </w:p>
+          <w:p>
+            <w:pPr>
+              <w:pStyle w:val="Listenabsatz"/>
+              <w:numPr>
+                <w:ilvl w:val="0"/>
+                <w:numId w:val="5"/>
+              </w:numPr>
+            </w:pPr>
+            <w:r>
+              <w:t>From next week on the evaluation part will take place:</w:t>
+            </w:r>
+          </w:p>
+          <w:p>
+            <w:pPr>
+              <w:pStyle w:val="Listenabsatz"/>
+              <w:numPr>
+                <w:ilvl w:val="1"/>
+                <w:numId w:val="5"/>
+              </w:numPr>
+            </w:pPr>
+            <w:r>
+              <w:t>So</w:t>
+            </w:r>
+            <w:r>
+              <w:t>:</w:t>
+            </w:r>
+            <w:r>
+              <w:t xml:space="preserve"> less entries from here on!</w:t>
+            </w:r>
+          </w:p>
+        </w:tc>
+      </w:tr>
+      <w:tr>
+        <w:tc>
+          <w:tcPr>
+            <w:tcW w:w="1506" w:type="dxa"/>
+          </w:tcPr>
+          <w:p>
+            <w:r>
+              <w:t>13.06.2019</w:t>
+            </w:r>
+          </w:p>
+        </w:tc>
+        <w:tc>
+          <w:tcPr>
+            <w:tcW w:w="8984" w:type="dxa"/>
+          </w:tcPr>
+          <w:p>
+            <w:pPr>
+              <w:pStyle w:val="Listenabsatz"/>
+              <w:numPr>
+                <w:ilvl w:val="0"/>
+                <w:numId w:val="6"/>
+              </w:numPr>
+            </w:pPr>
+            <w:r>
+              <w:t>We removed the wall bounce, because the player could otherwise get stuck in the corners.</w:t>
+            </w:r>
+          </w:p>
+          <w:p>
+            <w:pPr>
+              <w:pStyle w:val="Listenabsatz"/>
+              <w:numPr>
+                <w:ilvl w:val="0"/>
+                <w:numId w:val="6"/>
+              </w:numPr>
+            </w:pPr>
+            <w:r>
+              <w:t>We also changed the block-function</w:t>
+            </w:r>
+            <w:r>
+              <w:t>:</w:t>
+            </w:r>
+          </w:p>
+          <w:p>
+            <w:pPr>
+              <w:pStyle w:val="Listenabsatz"/>
+              <w:numPr>
+                <w:ilvl w:val="1"/>
+                <w:numId w:val="6"/>
+              </w:numPr>
+            </w:pPr>
+            <w:r>
+              <w:t>Attacker is no longer knocked down, but loses his weapon</w:t>
+            </w:r>
+          </w:p>
+          <w:p>
+            <w:pPr>
+              <w:pStyle w:val="Listenabsatz"/>
+              <w:numPr>
+                <w:ilvl w:val="0"/>
+                <w:numId w:val="6"/>
+              </w:numPr>
+            </w:pPr>
+            <w:r>
+              <w:t>Luisa also gave the characters different colours to make them distinguishable</w:t>
+            </w:r>
+          </w:p>
+          <w:p>
+            <w:pPr>
+              <w:pStyle w:val="Listenabsatz"/>
+              <w:numPr>
+                <w:ilvl w:val="0"/>
+                <w:numId w:val="6"/>
+              </w:numPr>
+            </w:pPr>
+            <w:r>
+              <w:rPr>
+                <w:color w:val="FF0000"/>
+              </w:rPr>
+              <w:t>BUG</w:t>
+            </w:r>
+            <w:r>
+              <w:t>: The catapult-bug is back. We need movement on the y-axis, otherwise the player cannot fall into the trap door.</w:t>
+            </w:r>
+          </w:p>
+          <w:p>
+            <w:pPr>
+              <w:pStyle w:val="Listenabsatz"/>
+              <w:numPr>
+                <w:ilvl w:val="0"/>
+                <w:numId w:val="6"/>
+              </w:numPr>
+            </w:pPr>
+            <w:r>
+              <w:t>Also: Luisa increased the drag of the character to reduce the bug-effect making the character fall very slow into the trapdoor.</w:t>
+            </w:r>
+          </w:p>
+        </w:tc>
+      </w:tr>
+      <w:tr>
+        <w:tc>
+          <w:tcPr>
+            <w:tcW w:w="1506" w:type="dxa"/>
+          </w:tcPr>
+          <w:p>
+            <w:r>
+              <w:t>06.07.2019</w:t>
+            </w:r>
+          </w:p>
+        </w:tc>
+        <w:tc>
+          <w:tcPr>
+            <w:tcW w:w="8984" w:type="dxa"/>
+          </w:tcPr>
+          <w:p>
+            <w:pPr>
+              <w:pStyle w:val="Listenabsatz"/>
+              <w:numPr>
+                <w:ilvl w:val="0"/>
+                <w:numId w:val="6"/>
+              </w:numPr>
+            </w:pPr>
+            <w:r>
+              <w:t>Finally had enough time to work on the translation:</w:t>
+            </w:r>
+          </w:p>
+          <w:p>
+            <w:pPr>
+              <w:pStyle w:val="Listenabsatz"/>
+              <w:numPr>
+                <w:ilvl w:val="1"/>
+                <w:numId w:val="6"/>
+              </w:numPr>
+            </w:pPr>
+            <w:r>
+              <w:t xml:space="preserve">Sliding at end of movement still annoying. </w:t>
+            </w:r>
+          </w:p>
+          <w:p>
+            <w:pPr>
+              <w:pStyle w:val="Listenabsatz"/>
+              <w:numPr>
+                <w:ilvl w:val="1"/>
+                <w:numId w:val="6"/>
+              </w:numPr>
+            </w:pPr>
+            <w:r>
+              <w:t>Also: unknown bug let character slide backwards when they stand still.</w:t>
+            </w:r>
+          </w:p>
+          <w:p>
+            <w:pPr>
+              <w:pStyle w:val="Listenabsatz"/>
+              <w:numPr>
+                <w:ilvl w:val="1"/>
+                <w:numId w:val="6"/>
+              </w:numPr>
+            </w:pPr>
+            <w:proofErr w:type="gramStart"/>
+            <w:r>
+              <w:t>Also</w:t>
+            </w:r>
+            <w:proofErr w:type="gramEnd"/>
+            <w:r>
+              <w:t xml:space="preserve"> </w:t>
+            </w:r>
+            <w:proofErr w:type="spellStart"/>
+            <w:r>
+              <w:t>also</w:t>
+            </w:r>
+            <w:proofErr w:type="spellEnd"/>
+            <w:r>
+              <w:t>: New try of character-slow-down let characters moonwalk (sometimes)</w:t>
+            </w:r>
+          </w:p>
+          <w:p>
+            <w:pPr>
+              <w:pStyle w:val="Listenabsatz"/>
+              <w:numPr>
+                <w:ilvl w:val="0"/>
+                <w:numId w:val="6"/>
+              </w:numPr>
+            </w:pPr>
+            <w:r>
+              <w:t>Beginning of movement is now calculated with acceleration, movement end however will stay very abrupt.</w:t>
+            </w:r>
+          </w:p>
+          <w:p>
+            <w:pPr>
+              <w:pStyle w:val="Listenabsatz"/>
+              <w:numPr>
+                <w:ilvl w:val="0"/>
+                <w:numId w:val="6"/>
+              </w:numPr>
+            </w:pPr>
+            <w:r>
+              <w:t>Fixed the catapult bug for good: I just reset the y-axis value of the player-characters if they are too high.</w:t>
+            </w:r>
+          </w:p>
+          <w:p>
+            <w:pPr>
+              <w:pStyle w:val="Listenabsatz"/>
+              <w:numPr>
+                <w:ilvl w:val="0"/>
+                <w:numId w:val="6"/>
+              </w:numPr>
+            </w:pPr>
+            <w:r>
+              <w:t>Similar solution for the slow-fall problem: If the players y-position is under a certain value the input is ignored and the fall speed is increased.</w:t>
+            </w:r>
+          </w:p>
+          <w:p>
+            <w:pPr>
+              <w:pStyle w:val="Listenabsatz"/>
+              <w:numPr>
+                <w:ilvl w:val="0"/>
+                <w:numId w:val="6"/>
+              </w:numPr>
+            </w:pPr>
+            <w:r>
+              <w:t>Not too happy with the fixes but the results are acceptable.</w:t>
+            </w:r>
+          </w:p>
+          <w:p/>
+          <w:p/>
+          <w:p/>
+          <w:p/>
+          <w:p/>
+        </w:tc>
+      </w:tr>
+      <w:tr>
+        <w:tc>
+          <w:tcPr>
+            <w:tcW w:w="1506" w:type="dxa"/>
           </w:tcPr>
           <w:p>
             <w:r>
               <w:lastRenderedPageBreak/>
-              <w:t>13.06.2019</w:t>
-            </w:r>
-          </w:p>
-        </w:tc>
-        <w:tc>
-          <w:tcPr>
-            <w:tcW w:w="7649" w:type="dxa"/>
+              <w:t>08.07.2019</w:t>
+            </w:r>
+          </w:p>
+        </w:tc>
+        <w:tc>
+          <w:tcPr>
+            <w:tcW w:w="8984" w:type="dxa"/>
           </w:tcPr>
           <w:p>
             <w:pPr>
@@ -779,8 +3598,239 @@
               </w:numPr>
             </w:pPr>
             <w:r>
-              <w:t>Wall bounce-back was removed.</w:t>
-            </w:r>
+              <w:t>Some ideas for possible future development:</w:t>
+            </w:r>
+          </w:p>
+          <w:p>
+            <w:pPr>
+              <w:pStyle w:val="Listenabsatz"/>
+              <w:numPr>
+                <w:ilvl w:val="1"/>
+                <w:numId w:val="6"/>
+              </w:numPr>
+            </w:pPr>
+            <w:r>
+              <w:t xml:space="preserve">Different effects on enemy with different </w:t>
+            </w:r>
+            <w:r>
+              <w:t>weapons:</w:t>
+            </w:r>
+          </w:p>
+          <w:p>
+            <w:pPr>
+              <w:pStyle w:val="Listenabsatz"/>
+              <w:numPr>
+                <w:ilvl w:val="2"/>
+                <w:numId w:val="6"/>
+              </w:numPr>
+            </w:pPr>
+            <w:r>
+              <w:t>Maul: knock-down, knock-back, or immune to block?</w:t>
+            </w:r>
+          </w:p>
+          <w:p>
+            <w:pPr>
+              <w:pStyle w:val="Listenabsatz"/>
+              <w:numPr>
+                <w:ilvl w:val="2"/>
+                <w:numId w:val="6"/>
+              </w:numPr>
+            </w:pPr>
+            <w:r>
+              <w:t>Dagger: Maybe weapon-throw instead of drop?</w:t>
+            </w:r>
+          </w:p>
+          <w:p>
+            <w:pPr>
+              <w:pStyle w:val="Listenabsatz"/>
+              <w:numPr>
+                <w:ilvl w:val="2"/>
+                <w:numId w:val="6"/>
+              </w:numPr>
+            </w:pPr>
+            <w:r>
+              <w:t>Sword: Can stay the same as it is the standard weapon.</w:t>
+            </w:r>
+          </w:p>
+          <w:p>
+            <w:pPr>
+              <w:pStyle w:val="Listenabsatz"/>
+              <w:numPr>
+                <w:ilvl w:val="2"/>
+                <w:numId w:val="6"/>
+              </w:numPr>
+            </w:pPr>
+            <w:r>
+              <w:t>Kick: push-back instead of knockdown</w:t>
+            </w:r>
+          </w:p>
+          <w:p>
+            <w:pPr>
+              <w:pStyle w:val="Listenabsatz"/>
+              <w:numPr>
+                <w:ilvl w:val="3"/>
+                <w:numId w:val="6"/>
+              </w:numPr>
+            </w:pPr>
+            <w:r>
+              <w:t>Interesting in combination with environment</w:t>
+            </w:r>
+          </w:p>
+          <w:p>
+            <w:pPr>
+              <w:pStyle w:val="Listenabsatz"/>
+              <w:numPr>
+                <w:ilvl w:val="1"/>
+                <w:numId w:val="6"/>
+              </w:numPr>
+            </w:pPr>
+            <w:r>
+              <w:t>More players or AI</w:t>
+            </w:r>
+          </w:p>
+          <w:p>
+            <w:pPr>
+              <w:pStyle w:val="Listenabsatz"/>
+              <w:numPr>
+                <w:ilvl w:val="2"/>
+                <w:numId w:val="6"/>
+              </w:numPr>
+            </w:pPr>
+            <w:r>
+              <w:t>New game modes:</w:t>
+            </w:r>
+          </w:p>
+          <w:p>
+            <w:pPr>
+              <w:pStyle w:val="Listenabsatz"/>
+              <w:numPr>
+                <w:ilvl w:val="3"/>
+                <w:numId w:val="6"/>
+              </w:numPr>
+            </w:pPr>
+            <w:r>
+              <w:t>Team-Death-Match</w:t>
+            </w:r>
+          </w:p>
+          <w:p>
+            <w:pPr>
+              <w:pStyle w:val="Listenabsatz"/>
+              <w:numPr>
+                <w:ilvl w:val="3"/>
+                <w:numId w:val="6"/>
+              </w:numPr>
+            </w:pPr>
+            <w:r>
+              <w:t>Horde-Mode Coop</w:t>
+            </w:r>
+          </w:p>
+          <w:p>
+            <w:pPr>
+              <w:pStyle w:val="Listenabsatz"/>
+              <w:numPr>
+                <w:ilvl w:val="3"/>
+                <w:numId w:val="6"/>
+              </w:numPr>
+            </w:pPr>
+            <w:r>
+              <w:t>Tag-Mode</w:t>
+            </w:r>
+          </w:p>
+          <w:p>
+            <w:pPr>
+              <w:pStyle w:val="Listenabsatz"/>
+              <w:numPr>
+                <w:ilvl w:val="1"/>
+                <w:numId w:val="6"/>
+              </w:numPr>
+            </w:pPr>
+            <w:r>
+              <w:t>Different type of characters:</w:t>
+            </w:r>
+          </w:p>
+          <w:p>
+            <w:pPr>
+              <w:pStyle w:val="Listenabsatz"/>
+              <w:numPr>
+                <w:ilvl w:val="2"/>
+                <w:numId w:val="6"/>
+              </w:numPr>
+            </w:pPr>
+            <w:r>
+              <w:t>Rogue: Fast, Low Health, longer knockdown, further knockback, maybe cannot use maul</w:t>
+            </w:r>
+          </w:p>
+          <w:p>
+            <w:pPr>
+              <w:pStyle w:val="Listenabsatz"/>
+              <w:numPr>
+                <w:ilvl w:val="2"/>
+                <w:numId w:val="6"/>
+              </w:numPr>
+            </w:pPr>
+            <w:r>
+              <w:t>Knight: Standard speed and health, no special drawbacks or bonuses</w:t>
+            </w:r>
+          </w:p>
+          <w:p>
+            <w:pPr>
+              <w:pStyle w:val="Listenabsatz"/>
+              <w:numPr>
+                <w:ilvl w:val="2"/>
+                <w:numId w:val="6"/>
+              </w:numPr>
+            </w:pPr>
+            <w:r>
+              <w:t>Tank: Slow, Ton of Health, maybe more damage with weapons</w:t>
+            </w:r>
+          </w:p>
+          <w:p>
+            <w:pPr>
+              <w:pStyle w:val="Listenabsatz"/>
+              <w:numPr>
+                <w:ilvl w:val="2"/>
+                <w:numId w:val="6"/>
+              </w:numPr>
+            </w:pPr>
+            <w:r>
+              <w:t>Infinite possibilities.</w:t>
+            </w:r>
+          </w:p>
+          <w:p>
+            <w:pPr>
+              <w:pStyle w:val="Listenabsatz"/>
+              <w:numPr>
+                <w:ilvl w:val="1"/>
+                <w:numId w:val="6"/>
+              </w:numPr>
+            </w:pPr>
+            <w:r>
+              <w:t>Weapon could be destructible</w:t>
+            </w:r>
+          </w:p>
+          <w:p>
+            <w:pPr>
+              <w:pStyle w:val="Listenabsatz"/>
+              <w:numPr>
+                <w:ilvl w:val="1"/>
+                <w:numId w:val="6"/>
+              </w:numPr>
+            </w:pPr>
+            <w:r>
+              <w:t>Environment could change more often and more drastic</w:t>
+            </w:r>
+            <w:r>
+              <w:t>al</w:t>
+            </w:r>
+            <w:r>
+              <w:t>ly</w:t>
+            </w:r>
+          </w:p>
+          <w:p>
+            <w:pPr>
+              <w:pStyle w:val="Listenabsatz"/>
+              <w:ind w:left="2160"/>
+            </w:pPr>
           </w:p>
         </w:tc>
       </w:tr>
@@ -814,7 +3864,7 @@
         <w:rFonts w:ascii="Symbol" w:hAnsi="Symbol" w:hint="default"/>
       </w:rPr>
     </w:lvl>
-    <w:lvl w:ilvl="1" w:tplc="08090003" w:tentative="1">
+    <w:lvl w:ilvl="1" w:tplc="08090003">
       <w:start w:val="1"/>
       <w:numFmt w:val="bullet"/>
       <w:lvlText w:val="o"/>
@@ -826,7 +3876,7 @@
         <w:rFonts w:ascii="Courier New" w:hAnsi="Courier New" w:cs="Courier New" w:hint="default"/>
       </w:rPr>
     </w:lvl>
-    <w:lvl w:ilvl="2" w:tplc="08090005" w:tentative="1">
+    <w:lvl w:ilvl="2" w:tplc="08090005">
       <w:start w:val="1"/>
       <w:numFmt w:val="bullet"/>
       <w:lvlText w:val=""/>
@@ -912,6 +3962,119 @@
     </w:lvl>
   </w:abstractNum>
   <w:abstractNum w:abstractNumId="1" w15:restartNumberingAfterBreak="0">
+    <w:nsid w:val="438B7E6C"/>
+    <w:multiLevelType w:val="hybridMultilevel"/>
+    <w:tmpl w:val="B62894AA"/>
+    <w:lvl w:ilvl="0" w:tplc="08090001">
+      <w:start w:val="1"/>
+      <w:numFmt w:val="bullet"/>
+      <w:lvlText w:val=""/>
+      <w:lvlJc w:val="left"/>
+      <w:pPr>
+        <w:ind w:left="720" w:hanging="360"/>
+      </w:pPr>
+      <w:rPr>
+        <w:rFonts w:ascii="Symbol" w:hAnsi="Symbol" w:hint="default"/>
+      </w:rPr>
+    </w:lvl>
+    <w:lvl w:ilvl="1" w:tplc="08090003">
+      <w:start w:val="1"/>
+      <w:numFmt w:val="bullet"/>
+      <w:lvlText w:val="o"/>
+      <w:lvlJc w:val="left"/>
+      <w:pPr>
+        <w:ind w:left="1440" w:hanging="360"/>
+      </w:pPr>
+      <w:rPr>
+        <w:rFonts w:ascii="Courier New" w:hAnsi="Courier New" w:cs="Courier New" w:hint="default"/>
+      </w:rPr>
+    </w:lvl>
+    <w:lvl w:ilvl="2" w:tplc="08090005">
+      <w:start w:val="1"/>
+      <w:numFmt w:val="bullet"/>
+      <w:lvlText w:val=""/>
+      <w:lvlJc w:val="left"/>
+      <w:pPr>
+        <w:ind w:left="2160" w:hanging="360"/>
+      </w:pPr>
+      <w:rPr>
+        <w:rFonts w:ascii="Wingdings" w:hAnsi="Wingdings" w:hint="default"/>
+      </w:rPr>
+    </w:lvl>
+    <w:lvl w:ilvl="3" w:tplc="08090001" w:tentative="1">
+      <w:start w:val="1"/>
+      <w:numFmt w:val="bullet"/>
+      <w:lvlText w:val=""/>
+      <w:lvlJc w:val="left"/>
+      <w:pPr>
+        <w:ind w:left="2880" w:hanging="360"/>
+      </w:pPr>
+      <w:rPr>
+        <w:rFonts w:ascii="Symbol" w:hAnsi="Symbol" w:hint="default"/>
+      </w:rPr>
+    </w:lvl>
+    <w:lvl w:ilvl="4" w:tplc="08090003" w:tentative="1">
+      <w:start w:val="1"/>
+      <w:numFmt w:val="bullet"/>
+      <w:lvlText w:val="o"/>
+      <w:lvlJc w:val="left"/>
+      <w:pPr>
+        <w:ind w:left="3600" w:hanging="360"/>
+      </w:pPr>
+      <w:rPr>
+        <w:rFonts w:ascii="Courier New" w:hAnsi="Courier New" w:cs="Courier New" w:hint="default"/>
+      </w:rPr>
+    </w:lvl>
+    <w:lvl w:ilvl="5" w:tplc="08090005" w:tentative="1">
+      <w:start w:val="1"/>
+      <w:numFmt w:val="bullet"/>
+      <w:lvlText w:val=""/>
+      <w:lvlJc w:val="left"/>
+      <w:pPr>
+        <w:ind w:left="4320" w:hanging="360"/>
+      </w:pPr>
+      <w:rPr>
+        <w:rFonts w:ascii="Wingdings" w:hAnsi="Wingdings" w:hint="default"/>
+      </w:rPr>
+    </w:lvl>
+    <w:lvl w:ilvl="6" w:tplc="08090001" w:tentative="1">
+      <w:start w:val="1"/>
+      <w:numFmt w:val="bullet"/>
+      <w:lvlText w:val=""/>
+      <w:lvlJc w:val="left"/>
+      <w:pPr>
+        <w:ind w:left="5040" w:hanging="360"/>
+      </w:pPr>
+      <w:rPr>
+        <w:rFonts w:ascii="Symbol" w:hAnsi="Symbol" w:hint="default"/>
+      </w:rPr>
+    </w:lvl>
+    <w:lvl w:ilvl="7" w:tplc="08090003" w:tentative="1">
+      <w:start w:val="1"/>
+      <w:numFmt w:val="bullet"/>
+      <w:lvlText w:val="o"/>
+      <w:lvlJc w:val="left"/>
+      <w:pPr>
+        <w:ind w:left="5760" w:hanging="360"/>
+      </w:pPr>
+      <w:rPr>
+        <w:rFonts w:ascii="Courier New" w:hAnsi="Courier New" w:cs="Courier New" w:hint="default"/>
+      </w:rPr>
+    </w:lvl>
+    <w:lvl w:ilvl="8" w:tplc="08090005" w:tentative="1">
+      <w:start w:val="1"/>
+      <w:numFmt w:val="bullet"/>
+      <w:lvlText w:val=""/>
+      <w:lvlJc w:val="left"/>
+      <w:pPr>
+        <w:ind w:left="6480" w:hanging="360"/>
+      </w:pPr>
+      <w:rPr>
+        <w:rFonts w:ascii="Wingdings" w:hAnsi="Wingdings" w:hint="default"/>
+      </w:rPr>
+    </w:lvl>
+  </w:abstractNum>
+  <w:abstractNum w:abstractNumId="2" w15:restartNumberingAfterBreak="0">
     <w:nsid w:val="4BF41BC5"/>
     <w:multiLevelType w:val="hybridMultilevel"/>
     <w:tmpl w:val="B3C4EF2C"/>
@@ -1024,7 +4187,7 @@
       </w:rPr>
     </w:lvl>
   </w:abstractNum>
-  <w:abstractNum w:abstractNumId="2" w15:restartNumberingAfterBreak="0">
+  <w:abstractNum w:abstractNumId="3" w15:restartNumberingAfterBreak="0">
     <w:nsid w:val="5A786F5D"/>
     <w:multiLevelType w:val="hybridMultilevel"/>
     <w:tmpl w:val="08DAE258"/>
@@ -1052,7 +4215,7 @@
         <w:rFonts w:ascii="Courier New" w:hAnsi="Courier New" w:cs="Courier New" w:hint="default"/>
       </w:rPr>
     </w:lvl>
-    <w:lvl w:ilvl="2" w:tplc="08090005" w:tentative="1">
+    <w:lvl w:ilvl="2" w:tplc="08090005">
       <w:start w:val="1"/>
       <w:numFmt w:val="bullet"/>
       <w:lvlText w:val=""/>
@@ -1137,7 +4300,7 @@
       </w:rPr>
     </w:lvl>
   </w:abstractNum>
-  <w:abstractNum w:abstractNumId="3" w15:restartNumberingAfterBreak="0">
+  <w:abstractNum w:abstractNumId="4" w15:restartNumberingAfterBreak="0">
     <w:nsid w:val="5EB75FD2"/>
     <w:multiLevelType w:val="hybridMultilevel"/>
     <w:tmpl w:val="66F2BEBE"/>
@@ -1153,7 +4316,7 @@
         <w:rFonts w:ascii="Symbol" w:hAnsi="Symbol" w:hint="default"/>
       </w:rPr>
     </w:lvl>
-    <w:lvl w:ilvl="1" w:tplc="08090003" w:tentative="1">
+    <w:lvl w:ilvl="1" w:tplc="08090003">
       <w:start w:val="1"/>
       <w:numFmt w:val="bullet"/>
       <w:lvlText w:val="o"/>
@@ -1165,7 +4328,7 @@
         <w:rFonts w:ascii="Courier New" w:hAnsi="Courier New" w:cs="Courier New" w:hint="default"/>
       </w:rPr>
     </w:lvl>
-    <w:lvl w:ilvl="2" w:tplc="08090005" w:tentative="1">
+    <w:lvl w:ilvl="2" w:tplc="08090005">
       <w:start w:val="1"/>
       <w:numFmt w:val="bullet"/>
       <w:lvlText w:val=""/>
@@ -1177,7 +4340,7 @@
         <w:rFonts w:ascii="Wingdings" w:hAnsi="Wingdings" w:hint="default"/>
       </w:rPr>
     </w:lvl>
-    <w:lvl w:ilvl="3" w:tplc="08090001" w:tentative="1">
+    <w:lvl w:ilvl="3" w:tplc="08090001">
       <w:start w:val="1"/>
       <w:numFmt w:val="bullet"/>
       <w:lvlText w:val=""/>
@@ -1250,7 +4413,7 @@
       </w:rPr>
     </w:lvl>
   </w:abstractNum>
-  <w:abstractNum w:abstractNumId="4" w15:restartNumberingAfterBreak="0">
+  <w:abstractNum w:abstractNumId="5" w15:restartNumberingAfterBreak="0">
     <w:nsid w:val="772B0852"/>
     <w:multiLevelType w:val="hybridMultilevel"/>
     <w:tmpl w:val="EA22A35C"/>
@@ -1363,7 +4526,7 @@
       </w:rPr>
     </w:lvl>
   </w:abstractNum>
-  <w:abstractNum w:abstractNumId="5" w15:restartNumberingAfterBreak="0">
+  <w:abstractNum w:abstractNumId="6" w15:restartNumberingAfterBreak="0">
     <w:nsid w:val="7A7359FA"/>
     <w:multiLevelType w:val="hybridMultilevel"/>
     <w:tmpl w:val="203A9CFE"/>
@@ -1379,7 +4542,7 @@
         <w:rFonts w:ascii="Symbol" w:hAnsi="Symbol" w:hint="default"/>
       </w:rPr>
     </w:lvl>
-    <w:lvl w:ilvl="1" w:tplc="08090003" w:tentative="1">
+    <w:lvl w:ilvl="1" w:tplc="08090003">
       <w:start w:val="1"/>
       <w:numFmt w:val="bullet"/>
       <w:lvlText w:val="o"/>
@@ -1391,7 +4554,7 @@
         <w:rFonts w:ascii="Courier New" w:hAnsi="Courier New" w:cs="Courier New" w:hint="default"/>
       </w:rPr>
     </w:lvl>
-    <w:lvl w:ilvl="2" w:tplc="08090005" w:tentative="1">
+    <w:lvl w:ilvl="2" w:tplc="08090005">
       <w:start w:val="1"/>
       <w:numFmt w:val="bullet"/>
       <w:lvlText w:val=""/>
@@ -1477,22 +4640,25 @@
     </w:lvl>
   </w:abstractNum>
   <w:num w:numId="1">
-    <w:abstractNumId w:val="1"/>
+    <w:abstractNumId w:val="2"/>
   </w:num>
   <w:num w:numId="2">
-    <w:abstractNumId w:val="5"/>
+    <w:abstractNumId w:val="6"/>
   </w:num>
   <w:num w:numId="3">
-    <w:abstractNumId w:val="2"/>
+    <w:abstractNumId w:val="3"/>
   </w:num>
   <w:num w:numId="4">
     <w:abstractNumId w:val="0"/>
   </w:num>
   <w:num w:numId="5">
+    <w:abstractNumId w:val="5"/>
+  </w:num>
+  <w:num w:numId="6">
     <w:abstractNumId w:val="4"/>
   </w:num>
-  <w:num w:numId="6">
-    <w:abstractNumId w:val="3"/>
+  <w:num w:numId="7">
+    <w:abstractNumId w:val="1"/>
   </w:num>
 </w:numbering>
 </file>
@@ -1952,6 +5118,29 @@
       <w:contextualSpacing/>
     </w:pPr>
   </w:style>
+  <w:style w:type="character" w:styleId="Hyperlink">
+    <w:name w:val="Hyperlink"/>
+    <w:basedOn w:val="Absatz-Standardschriftart"/>
+    <w:uiPriority w:val="99"/>
+    <w:unhideWhenUsed/>
+    <w:rsid w:val="00635AFD"/>
+    <w:rPr>
+      <w:color w:val="0563C1" w:themeColor="hyperlink"/>
+      <w:u w:val="single"/>
+    </w:rPr>
+  </w:style>
+  <w:style w:type="character" w:styleId="NichtaufgelsteErwhnung">
+    <w:name w:val="Unresolved Mention"/>
+    <w:basedOn w:val="Absatz-Standardschriftart"/>
+    <w:uiPriority w:val="99"/>
+    <w:semiHidden/>
+    <w:unhideWhenUsed/>
+    <w:rsid w:val="00635AFD"/>
+    <w:rPr>
+      <w:color w:val="605E5C"/>
+      <w:shd w:val="clear" w:color="auto" w:fill="E1DFDD"/>
+    </w:rPr>
+  </w:style>
 </w:styles>
 </file>
 

</xml_diff>